<commit_message>
clean data + naive bayes classifier
</commit_message>
<xml_diff>
--- a/ML Assignment.docx
+++ b/ML Assignment.docx
@@ -19,6 +19,7 @@
       <w:pPr>
         <w:pStyle w:val="Subtitle"/>
         <w:bidi w:val="0"/>
+        <w:jc w:val="left"/>
         <w:rPr>
           <w:rFonts w:ascii="Arial" w:hAnsi="Arial"/>
         </w:rPr>
@@ -35,16 +36,22 @@
         <w:tblW w:w="9638" w:type="dxa"/>
         <w:jc w:val="left"/>
         <w:tblInd w:w="55" w:type="dxa"/>
+        <w:tblBorders>
+          <w:top w:val="single" w:sz="2" w:space="0" w:color="000000"/>
+          <w:left w:val="single" w:sz="2" w:space="0" w:color="000000"/>
+          <w:bottom w:val="single" w:sz="2" w:space="0" w:color="000000"/>
+          <w:insideH w:val="single" w:sz="2" w:space="0" w:color="000000"/>
+        </w:tblBorders>
         <w:tblCellMar>
           <w:top w:w="55" w:type="dxa"/>
-          <w:left w:w="55" w:type="dxa"/>
+          <w:left w:w="49" w:type="dxa"/>
           <w:bottom w:w="55" w:type="dxa"/>
           <w:right w:w="55" w:type="dxa"/>
         </w:tblCellMar>
       </w:tblPr>
       <w:tblGrid>
         <w:gridCol w:w="4819"/>
-        <w:gridCol w:w="4819"/>
+        <w:gridCol w:w="4818"/>
       </w:tblGrid>
       <w:tr>
         <w:trPr/>
@@ -55,7 +62,9 @@
               <w:top w:val="single" w:sz="2" w:space="0" w:color="000000"/>
               <w:left w:val="single" w:sz="2" w:space="0" w:color="000000"/>
               <w:bottom w:val="single" w:sz="2" w:space="0" w:color="000000"/>
-            </w:tcBorders>
+              <w:insideH w:val="single" w:sz="2" w:space="0" w:color="000000"/>
+            </w:tcBorders>
+            <w:shd w:fill="auto" w:val="clear"/>
           </w:tcPr>
           <w:p>
             <w:pPr>
@@ -72,13 +81,16 @@
         </w:tc>
         <w:tc>
           <w:tcPr>
-            <w:tcW w:w="4819" w:type="dxa"/>
+            <w:tcW w:w="4818" w:type="dxa"/>
             <w:tcBorders>
               <w:top w:val="single" w:sz="2" w:space="0" w:color="000000"/>
               <w:left w:val="single" w:sz="2" w:space="0" w:color="000000"/>
               <w:bottom w:val="single" w:sz="2" w:space="0" w:color="000000"/>
               <w:right w:val="single" w:sz="2" w:space="0" w:color="000000"/>
-            </w:tcBorders>
+              <w:insideH w:val="single" w:sz="2" w:space="0" w:color="000000"/>
+              <w:insideV w:val="single" w:sz="2" w:space="0" w:color="000000"/>
+            </w:tcBorders>
+            <w:shd w:fill="auto" w:val="clear"/>
           </w:tcPr>
           <w:p>
             <w:pPr>
@@ -90,6 +102,7 @@
             </w:pPr>
             <w:r>
               <w:rPr/>
+              <w:t>1733164</w:t>
             </w:r>
           </w:p>
         </w:tc>
@@ -100,9 +113,12 @@
           <w:tcPr>
             <w:tcW w:w="4819" w:type="dxa"/>
             <w:tcBorders>
+              <w:top w:val="single" w:sz="2" w:space="0" w:color="000000"/>
               <w:left w:val="single" w:sz="2" w:space="0" w:color="000000"/>
               <w:bottom w:val="single" w:sz="2" w:space="0" w:color="000000"/>
-            </w:tcBorders>
+              <w:insideH w:val="single" w:sz="2" w:space="0" w:color="000000"/>
+            </w:tcBorders>
+            <w:shd w:fill="auto" w:val="clear"/>
           </w:tcPr>
           <w:p>
             <w:pPr>
@@ -133,22 +149,27 @@
         </w:tc>
         <w:tc>
           <w:tcPr>
-            <w:tcW w:w="4819" w:type="dxa"/>
-            <w:tcBorders>
+            <w:tcW w:w="4818" w:type="dxa"/>
+            <w:tcBorders>
+              <w:top w:val="single" w:sz="2" w:space="0" w:color="000000"/>
               <w:left w:val="single" w:sz="2" w:space="0" w:color="000000"/>
               <w:bottom w:val="single" w:sz="2" w:space="0" w:color="000000"/>
               <w:right w:val="single" w:sz="2" w:space="0" w:color="000000"/>
-            </w:tcBorders>
-          </w:tcPr>
-          <w:p>
-            <w:pPr>
-              <w:pStyle w:val="TableContents"/>
-              <w:bidi w:val="0"/>
-              <w:jc w:val="left"/>
-              <w:rPr/>
-            </w:pPr>
-            <w:r>
-              <w:rPr/>
+              <w:insideH w:val="single" w:sz="2" w:space="0" w:color="000000"/>
+              <w:insideV w:val="single" w:sz="2" w:space="0" w:color="000000"/>
+            </w:tcBorders>
+            <w:shd w:fill="auto" w:val="clear"/>
+          </w:tcPr>
+          <w:p>
+            <w:pPr>
+              <w:pStyle w:val="TableContents"/>
+              <w:bidi w:val="0"/>
+              <w:jc w:val="left"/>
+              <w:rPr/>
+            </w:pPr>
+            <w:r>
+              <w:rPr/>
+              <w:t>1637447</w:t>
             </w:r>
           </w:p>
         </w:tc>
@@ -159,9 +180,12 @@
           <w:tcPr>
             <w:tcW w:w="4819" w:type="dxa"/>
             <w:tcBorders>
+              <w:top w:val="single" w:sz="2" w:space="0" w:color="000000"/>
               <w:left w:val="single" w:sz="2" w:space="0" w:color="000000"/>
               <w:bottom w:val="single" w:sz="2" w:space="0" w:color="000000"/>
-            </w:tcBorders>
+              <w:insideH w:val="single" w:sz="2" w:space="0" w:color="000000"/>
+            </w:tcBorders>
+            <w:shd w:fill="auto" w:val="clear"/>
           </w:tcPr>
           <w:p>
             <w:pPr>
@@ -192,12 +216,16 @@
         </w:tc>
         <w:tc>
           <w:tcPr>
-            <w:tcW w:w="4819" w:type="dxa"/>
-            <w:tcBorders>
+            <w:tcW w:w="4818" w:type="dxa"/>
+            <w:tcBorders>
+              <w:top w:val="single" w:sz="2" w:space="0" w:color="000000"/>
               <w:left w:val="single" w:sz="2" w:space="0" w:color="000000"/>
               <w:bottom w:val="single" w:sz="2" w:space="0" w:color="000000"/>
               <w:right w:val="single" w:sz="2" w:space="0" w:color="000000"/>
-            </w:tcBorders>
+              <w:insideH w:val="single" w:sz="2" w:space="0" w:color="000000"/>
+              <w:insideV w:val="single" w:sz="2" w:space="0" w:color="000000"/>
+            </w:tcBorders>
+            <w:shd w:fill="auto" w:val="clear"/>
           </w:tcPr>
           <w:p>
             <w:pPr>
@@ -231,7 +259,7 @@
         <w:pStyle w:val="TextBody"/>
         <w:numPr>
           <w:ilvl w:val="0"/>
-          <w:numId w:val="2"/>
+          <w:numId w:val="3"/>
         </w:numPr>
         <w:bidi w:val="0"/>
         <w:jc w:val="left"/>
@@ -241,50 +269,7 @@
         <w:rPr>
           <w:rFonts w:ascii="Arial" w:hAnsi="Arial"/>
         </w:rPr>
-        <w:t xml:space="preserve">Our dataset has just under 18 000 job descriptions and around 800 of them are fraudulent. The data set contains </w:t>
-      </w:r>
-      <w:r>
-        <w:rPr>
-          <w:rFonts w:ascii="Arial" w:hAnsi="Arial"/>
-        </w:rPr>
-        <w:t xml:space="preserve">13 string/text columns, 4 </w:t>
-      </w:r>
-      <w:r>
-        <w:rPr>
-          <w:rFonts w:ascii="Arial" w:hAnsi="Arial"/>
-        </w:rPr>
-        <w:t>boolean(</w:t>
-      </w:r>
-      <w:r>
-        <w:rPr>
-          <w:rFonts w:ascii="Arial" w:hAnsi="Arial"/>
-        </w:rPr>
-        <w:t>0/1</w:t>
-      </w:r>
-      <w:r>
-        <w:rPr>
-          <w:rFonts w:ascii="Arial" w:hAnsi="Arial"/>
-        </w:rPr>
-        <w:t xml:space="preserve">) </w:t>
-      </w:r>
-      <w:r>
-        <w:rPr>
-          <w:rFonts w:ascii="Arial" w:hAnsi="Arial"/>
-        </w:rPr>
-        <w:t xml:space="preserve">columns and an </w:t>
-      </w:r>
-      <w:r>
-        <w:rPr>
-          <w:rFonts w:ascii="Arial" w:hAnsi="Arial"/>
-        </w:rPr>
-        <w:t>ID</w:t>
-      </w:r>
-      <w:r>
-        <w:rPr>
-          <w:rFonts w:ascii="Arial" w:hAnsi="Arial"/>
-        </w:rPr>
-        <w:t xml:space="preserve"> column. We are using this dataset to create classification models that can learn whether a job description is real or fraudulent.</w:t>
-        <w:br/>
+        <w:t>Our dataset has just under 18 000 job descriptions and around 800 of them are fraudulent. The data set contains 13 string/text columns, 4 boolean(0/1) columns and an ID column. We are using this dataset to create classification models that can learn whether a job description is real or fraudulent.</w:t>
       </w:r>
     </w:p>
     <w:tbl>
@@ -292,6 +277,11 @@
         <w:tblW w:w="9645" w:type="dxa"/>
         <w:jc w:val="left"/>
         <w:tblInd w:w="0" w:type="dxa"/>
+        <w:tblBorders>
+          <w:top w:val="single" w:sz="6" w:space="0" w:color="000000"/>
+          <w:bottom w:val="single" w:sz="6" w:space="0" w:color="000000"/>
+          <w:insideH w:val="single" w:sz="6" w:space="0" w:color="000000"/>
+        </w:tblBorders>
         <w:tblCellMar>
           <w:top w:w="0" w:type="dxa"/>
           <w:left w:w="0" w:type="dxa"/>
@@ -312,7 +302,9 @@
             <w:tcBorders>
               <w:top w:val="single" w:sz="6" w:space="0" w:color="000000"/>
               <w:bottom w:val="single" w:sz="6" w:space="0" w:color="000000"/>
-            </w:tcBorders>
+              <w:insideH w:val="single" w:sz="6" w:space="0" w:color="000000"/>
+            </w:tcBorders>
+            <w:shd w:fill="auto" w:val="clear"/>
           </w:tcPr>
           <w:p>
             <w:pPr>
@@ -334,7 +326,9 @@
             <w:tcBorders>
               <w:top w:val="single" w:sz="6" w:space="0" w:color="000000"/>
               <w:bottom w:val="single" w:sz="6" w:space="0" w:color="000000"/>
-            </w:tcBorders>
+              <w:insideH w:val="single" w:sz="6" w:space="0" w:color="000000"/>
+            </w:tcBorders>
+            <w:shd w:fill="auto" w:val="clear"/>
           </w:tcPr>
           <w:p>
             <w:pPr>
@@ -356,7 +350,9 @@
             <w:tcBorders>
               <w:top w:val="single" w:sz="6" w:space="0" w:color="000000"/>
               <w:bottom w:val="single" w:sz="6" w:space="0" w:color="000000"/>
-            </w:tcBorders>
+              <w:insideH w:val="single" w:sz="6" w:space="0" w:color="000000"/>
+            </w:tcBorders>
+            <w:shd w:fill="auto" w:val="clear"/>
           </w:tcPr>
           <w:p>
             <w:pPr>
@@ -377,7 +373,12 @@
         <w:tc>
           <w:tcPr>
             <w:tcW w:w="2325" w:type="dxa"/>
-            <w:tcBorders/>
+            <w:tcBorders>
+              <w:top w:val="single" w:sz="6" w:space="0" w:color="000000"/>
+              <w:bottom w:val="single" w:sz="6" w:space="0" w:color="000000"/>
+              <w:insideH w:val="single" w:sz="6" w:space="0" w:color="000000"/>
+            </w:tcBorders>
+            <w:shd w:fill="auto" w:val="clear"/>
           </w:tcPr>
           <w:p>
             <w:pPr>
@@ -396,7 +397,12 @@
         <w:tc>
           <w:tcPr>
             <w:tcW w:w="5220" w:type="dxa"/>
-            <w:tcBorders/>
+            <w:tcBorders>
+              <w:top w:val="single" w:sz="6" w:space="0" w:color="000000"/>
+              <w:bottom w:val="single" w:sz="6" w:space="0" w:color="000000"/>
+              <w:insideH w:val="single" w:sz="6" w:space="0" w:color="000000"/>
+            </w:tcBorders>
+            <w:shd w:fill="auto" w:val="clear"/>
           </w:tcPr>
           <w:p>
             <w:pPr>
@@ -444,7 +450,12 @@
         <w:tc>
           <w:tcPr>
             <w:tcW w:w="2100" w:type="dxa"/>
-            <w:tcBorders/>
+            <w:tcBorders>
+              <w:top w:val="single" w:sz="6" w:space="0" w:color="000000"/>
+              <w:bottom w:val="single" w:sz="6" w:space="0" w:color="000000"/>
+              <w:insideH w:val="single" w:sz="6" w:space="0" w:color="000000"/>
+            </w:tcBorders>
+            <w:shd w:fill="auto" w:val="clear"/>
           </w:tcPr>
           <w:p>
             <w:pPr>
@@ -465,7 +476,12 @@
         <w:tc>
           <w:tcPr>
             <w:tcW w:w="2325" w:type="dxa"/>
-            <w:tcBorders/>
+            <w:tcBorders>
+              <w:top w:val="single" w:sz="6" w:space="0" w:color="000000"/>
+              <w:bottom w:val="single" w:sz="6" w:space="0" w:color="000000"/>
+              <w:insideH w:val="single" w:sz="6" w:space="0" w:color="000000"/>
+            </w:tcBorders>
+            <w:shd w:fill="auto" w:val="clear"/>
           </w:tcPr>
           <w:p>
             <w:pPr>
@@ -484,7 +500,12 @@
         <w:tc>
           <w:tcPr>
             <w:tcW w:w="5220" w:type="dxa"/>
-            <w:tcBorders/>
+            <w:tcBorders>
+              <w:top w:val="single" w:sz="6" w:space="0" w:color="000000"/>
+              <w:bottom w:val="single" w:sz="6" w:space="0" w:color="000000"/>
+              <w:insideH w:val="single" w:sz="6" w:space="0" w:color="000000"/>
+            </w:tcBorders>
+            <w:shd w:fill="auto" w:val="clear"/>
           </w:tcPr>
           <w:p>
             <w:pPr>
@@ -532,7 +553,12 @@
         <w:tc>
           <w:tcPr>
             <w:tcW w:w="2100" w:type="dxa"/>
-            <w:tcBorders/>
+            <w:tcBorders>
+              <w:top w:val="single" w:sz="6" w:space="0" w:color="000000"/>
+              <w:bottom w:val="single" w:sz="6" w:space="0" w:color="000000"/>
+              <w:insideH w:val="single" w:sz="6" w:space="0" w:color="000000"/>
+            </w:tcBorders>
+            <w:shd w:fill="auto" w:val="clear"/>
           </w:tcPr>
           <w:p>
             <w:pPr>
@@ -553,7 +579,12 @@
         <w:tc>
           <w:tcPr>
             <w:tcW w:w="2325" w:type="dxa"/>
-            <w:tcBorders/>
+            <w:tcBorders>
+              <w:top w:val="single" w:sz="6" w:space="0" w:color="000000"/>
+              <w:bottom w:val="single" w:sz="6" w:space="0" w:color="000000"/>
+              <w:insideH w:val="single" w:sz="6" w:space="0" w:color="000000"/>
+            </w:tcBorders>
+            <w:shd w:fill="auto" w:val="clear"/>
           </w:tcPr>
           <w:p>
             <w:pPr>
@@ -572,7 +603,12 @@
         <w:tc>
           <w:tcPr>
             <w:tcW w:w="5220" w:type="dxa"/>
-            <w:tcBorders/>
+            <w:tcBorders>
+              <w:top w:val="single" w:sz="6" w:space="0" w:color="000000"/>
+              <w:bottom w:val="single" w:sz="6" w:space="0" w:color="000000"/>
+              <w:insideH w:val="single" w:sz="6" w:space="0" w:color="000000"/>
+            </w:tcBorders>
+            <w:shd w:fill="auto" w:val="clear"/>
           </w:tcPr>
           <w:p>
             <w:pPr>
@@ -620,7 +656,12 @@
         <w:tc>
           <w:tcPr>
             <w:tcW w:w="2100" w:type="dxa"/>
-            <w:tcBorders/>
+            <w:tcBorders>
+              <w:top w:val="single" w:sz="6" w:space="0" w:color="000000"/>
+              <w:bottom w:val="single" w:sz="6" w:space="0" w:color="000000"/>
+              <w:insideH w:val="single" w:sz="6" w:space="0" w:color="000000"/>
+            </w:tcBorders>
+            <w:shd w:fill="auto" w:val="clear"/>
           </w:tcPr>
           <w:p>
             <w:pPr>
@@ -641,7 +682,12 @@
         <w:tc>
           <w:tcPr>
             <w:tcW w:w="2325" w:type="dxa"/>
-            <w:tcBorders/>
+            <w:tcBorders>
+              <w:top w:val="single" w:sz="6" w:space="0" w:color="000000"/>
+              <w:bottom w:val="single" w:sz="6" w:space="0" w:color="000000"/>
+              <w:insideH w:val="single" w:sz="6" w:space="0" w:color="000000"/>
+            </w:tcBorders>
+            <w:shd w:fill="auto" w:val="clear"/>
           </w:tcPr>
           <w:p>
             <w:pPr>
@@ -660,7 +706,12 @@
         <w:tc>
           <w:tcPr>
             <w:tcW w:w="5220" w:type="dxa"/>
-            <w:tcBorders/>
+            <w:tcBorders>
+              <w:top w:val="single" w:sz="6" w:space="0" w:color="000000"/>
+              <w:bottom w:val="single" w:sz="6" w:space="0" w:color="000000"/>
+              <w:insideH w:val="single" w:sz="6" w:space="0" w:color="000000"/>
+            </w:tcBorders>
+            <w:shd w:fill="auto" w:val="clear"/>
           </w:tcPr>
           <w:p>
             <w:pPr>
@@ -708,7 +759,12 @@
         <w:tc>
           <w:tcPr>
             <w:tcW w:w="2100" w:type="dxa"/>
-            <w:tcBorders/>
+            <w:tcBorders>
+              <w:top w:val="single" w:sz="6" w:space="0" w:color="000000"/>
+              <w:bottom w:val="single" w:sz="6" w:space="0" w:color="000000"/>
+              <w:insideH w:val="single" w:sz="6" w:space="0" w:color="000000"/>
+            </w:tcBorders>
+            <w:shd w:fill="auto" w:val="clear"/>
           </w:tcPr>
           <w:p>
             <w:pPr>
@@ -729,7 +785,12 @@
         <w:tc>
           <w:tcPr>
             <w:tcW w:w="2325" w:type="dxa"/>
-            <w:tcBorders/>
+            <w:tcBorders>
+              <w:top w:val="single" w:sz="6" w:space="0" w:color="000000"/>
+              <w:bottom w:val="single" w:sz="6" w:space="0" w:color="000000"/>
+              <w:insideH w:val="single" w:sz="6" w:space="0" w:color="000000"/>
+            </w:tcBorders>
+            <w:shd w:fill="auto" w:val="clear"/>
           </w:tcPr>
           <w:p>
             <w:pPr>
@@ -748,7 +809,12 @@
         <w:tc>
           <w:tcPr>
             <w:tcW w:w="5220" w:type="dxa"/>
-            <w:tcBorders/>
+            <w:tcBorders>
+              <w:top w:val="single" w:sz="6" w:space="0" w:color="000000"/>
+              <w:bottom w:val="single" w:sz="6" w:space="0" w:color="000000"/>
+              <w:insideH w:val="single" w:sz="6" w:space="0" w:color="000000"/>
+            </w:tcBorders>
+            <w:shd w:fill="auto" w:val="clear"/>
           </w:tcPr>
           <w:p>
             <w:pPr>
@@ -796,7 +862,12 @@
         <w:tc>
           <w:tcPr>
             <w:tcW w:w="2100" w:type="dxa"/>
-            <w:tcBorders/>
+            <w:tcBorders>
+              <w:top w:val="single" w:sz="6" w:space="0" w:color="000000"/>
+              <w:bottom w:val="single" w:sz="6" w:space="0" w:color="000000"/>
+              <w:insideH w:val="single" w:sz="6" w:space="0" w:color="000000"/>
+            </w:tcBorders>
+            <w:shd w:fill="auto" w:val="clear"/>
           </w:tcPr>
           <w:p>
             <w:pPr>
@@ -817,7 +888,12 @@
         <w:tc>
           <w:tcPr>
             <w:tcW w:w="2325" w:type="dxa"/>
-            <w:tcBorders/>
+            <w:tcBorders>
+              <w:top w:val="single" w:sz="6" w:space="0" w:color="000000"/>
+              <w:bottom w:val="single" w:sz="6" w:space="0" w:color="000000"/>
+              <w:insideH w:val="single" w:sz="6" w:space="0" w:color="000000"/>
+            </w:tcBorders>
+            <w:shd w:fill="auto" w:val="clear"/>
           </w:tcPr>
           <w:p>
             <w:pPr>
@@ -836,7 +912,12 @@
         <w:tc>
           <w:tcPr>
             <w:tcW w:w="5220" w:type="dxa"/>
-            <w:tcBorders/>
+            <w:tcBorders>
+              <w:top w:val="single" w:sz="6" w:space="0" w:color="000000"/>
+              <w:bottom w:val="single" w:sz="6" w:space="0" w:color="000000"/>
+              <w:insideH w:val="single" w:sz="6" w:space="0" w:color="000000"/>
+            </w:tcBorders>
+            <w:shd w:fill="auto" w:val="clear"/>
           </w:tcPr>
           <w:p>
             <w:pPr>
@@ -884,7 +965,12 @@
         <w:tc>
           <w:tcPr>
             <w:tcW w:w="2100" w:type="dxa"/>
-            <w:tcBorders/>
+            <w:tcBorders>
+              <w:top w:val="single" w:sz="6" w:space="0" w:color="000000"/>
+              <w:bottom w:val="single" w:sz="6" w:space="0" w:color="000000"/>
+              <w:insideH w:val="single" w:sz="6" w:space="0" w:color="000000"/>
+            </w:tcBorders>
+            <w:shd w:fill="auto" w:val="clear"/>
           </w:tcPr>
           <w:p>
             <w:pPr>
@@ -905,7 +991,12 @@
         <w:tc>
           <w:tcPr>
             <w:tcW w:w="2325" w:type="dxa"/>
-            <w:tcBorders/>
+            <w:tcBorders>
+              <w:top w:val="single" w:sz="6" w:space="0" w:color="000000"/>
+              <w:bottom w:val="single" w:sz="6" w:space="0" w:color="000000"/>
+              <w:insideH w:val="single" w:sz="6" w:space="0" w:color="000000"/>
+            </w:tcBorders>
+            <w:shd w:fill="auto" w:val="clear"/>
           </w:tcPr>
           <w:p>
             <w:pPr>
@@ -924,7 +1015,12 @@
         <w:tc>
           <w:tcPr>
             <w:tcW w:w="5220" w:type="dxa"/>
-            <w:tcBorders/>
+            <w:tcBorders>
+              <w:top w:val="single" w:sz="6" w:space="0" w:color="000000"/>
+              <w:bottom w:val="single" w:sz="6" w:space="0" w:color="000000"/>
+              <w:insideH w:val="single" w:sz="6" w:space="0" w:color="000000"/>
+            </w:tcBorders>
+            <w:shd w:fill="auto" w:val="clear"/>
           </w:tcPr>
           <w:p>
             <w:pPr>
@@ -972,7 +1068,12 @@
         <w:tc>
           <w:tcPr>
             <w:tcW w:w="2100" w:type="dxa"/>
-            <w:tcBorders/>
+            <w:tcBorders>
+              <w:top w:val="single" w:sz="6" w:space="0" w:color="000000"/>
+              <w:bottom w:val="single" w:sz="6" w:space="0" w:color="000000"/>
+              <w:insideH w:val="single" w:sz="6" w:space="0" w:color="000000"/>
+            </w:tcBorders>
+            <w:shd w:fill="auto" w:val="clear"/>
           </w:tcPr>
           <w:p>
             <w:pPr>
@@ -993,7 +1094,12 @@
         <w:tc>
           <w:tcPr>
             <w:tcW w:w="2325" w:type="dxa"/>
-            <w:tcBorders/>
+            <w:tcBorders>
+              <w:top w:val="single" w:sz="6" w:space="0" w:color="000000"/>
+              <w:bottom w:val="single" w:sz="6" w:space="0" w:color="000000"/>
+              <w:insideH w:val="single" w:sz="6" w:space="0" w:color="000000"/>
+            </w:tcBorders>
+            <w:shd w:fill="auto" w:val="clear"/>
           </w:tcPr>
           <w:p>
             <w:pPr>
@@ -1012,7 +1118,12 @@
         <w:tc>
           <w:tcPr>
             <w:tcW w:w="5220" w:type="dxa"/>
-            <w:tcBorders/>
+            <w:tcBorders>
+              <w:top w:val="single" w:sz="6" w:space="0" w:color="000000"/>
+              <w:bottom w:val="single" w:sz="6" w:space="0" w:color="000000"/>
+              <w:insideH w:val="single" w:sz="6" w:space="0" w:color="000000"/>
+            </w:tcBorders>
+            <w:shd w:fill="auto" w:val="clear"/>
           </w:tcPr>
           <w:p>
             <w:pPr>
@@ -1060,7 +1171,12 @@
         <w:tc>
           <w:tcPr>
             <w:tcW w:w="2100" w:type="dxa"/>
-            <w:tcBorders/>
+            <w:tcBorders>
+              <w:top w:val="single" w:sz="6" w:space="0" w:color="000000"/>
+              <w:bottom w:val="single" w:sz="6" w:space="0" w:color="000000"/>
+              <w:insideH w:val="single" w:sz="6" w:space="0" w:color="000000"/>
+            </w:tcBorders>
+            <w:shd w:fill="auto" w:val="clear"/>
           </w:tcPr>
           <w:p>
             <w:pPr>
@@ -1081,7 +1197,12 @@
         <w:tc>
           <w:tcPr>
             <w:tcW w:w="2325" w:type="dxa"/>
-            <w:tcBorders/>
+            <w:tcBorders>
+              <w:top w:val="single" w:sz="6" w:space="0" w:color="000000"/>
+              <w:bottom w:val="single" w:sz="6" w:space="0" w:color="000000"/>
+              <w:insideH w:val="single" w:sz="6" w:space="0" w:color="000000"/>
+            </w:tcBorders>
+            <w:shd w:fill="auto" w:val="clear"/>
           </w:tcPr>
           <w:p>
             <w:pPr>
@@ -1100,7 +1221,12 @@
         <w:tc>
           <w:tcPr>
             <w:tcW w:w="5220" w:type="dxa"/>
-            <w:tcBorders/>
+            <w:tcBorders>
+              <w:top w:val="single" w:sz="6" w:space="0" w:color="000000"/>
+              <w:bottom w:val="single" w:sz="6" w:space="0" w:color="000000"/>
+              <w:insideH w:val="single" w:sz="6" w:space="0" w:color="000000"/>
+            </w:tcBorders>
+            <w:shd w:fill="auto" w:val="clear"/>
           </w:tcPr>
           <w:p>
             <w:pPr>
@@ -1148,7 +1274,12 @@
         <w:tc>
           <w:tcPr>
             <w:tcW w:w="2100" w:type="dxa"/>
-            <w:tcBorders/>
+            <w:tcBorders>
+              <w:top w:val="single" w:sz="6" w:space="0" w:color="000000"/>
+              <w:bottom w:val="single" w:sz="6" w:space="0" w:color="000000"/>
+              <w:insideH w:val="single" w:sz="6" w:space="0" w:color="000000"/>
+            </w:tcBorders>
+            <w:shd w:fill="auto" w:val="clear"/>
           </w:tcPr>
           <w:p>
             <w:pPr>
@@ -1169,7 +1300,12 @@
         <w:tc>
           <w:tcPr>
             <w:tcW w:w="2325" w:type="dxa"/>
-            <w:tcBorders/>
+            <w:tcBorders>
+              <w:top w:val="single" w:sz="6" w:space="0" w:color="000000"/>
+              <w:bottom w:val="single" w:sz="6" w:space="0" w:color="000000"/>
+              <w:insideH w:val="single" w:sz="6" w:space="0" w:color="000000"/>
+            </w:tcBorders>
+            <w:shd w:fill="auto" w:val="clear"/>
           </w:tcPr>
           <w:p>
             <w:pPr>
@@ -1188,7 +1324,12 @@
         <w:tc>
           <w:tcPr>
             <w:tcW w:w="5220" w:type="dxa"/>
-            <w:tcBorders/>
+            <w:tcBorders>
+              <w:top w:val="single" w:sz="6" w:space="0" w:color="000000"/>
+              <w:bottom w:val="single" w:sz="6" w:space="0" w:color="000000"/>
+              <w:insideH w:val="single" w:sz="6" w:space="0" w:color="000000"/>
+            </w:tcBorders>
+            <w:shd w:fill="auto" w:val="clear"/>
           </w:tcPr>
           <w:p>
             <w:pPr>
@@ -1236,7 +1377,12 @@
         <w:tc>
           <w:tcPr>
             <w:tcW w:w="2100" w:type="dxa"/>
-            <w:tcBorders/>
+            <w:tcBorders>
+              <w:top w:val="single" w:sz="6" w:space="0" w:color="000000"/>
+              <w:bottom w:val="single" w:sz="6" w:space="0" w:color="000000"/>
+              <w:insideH w:val="single" w:sz="6" w:space="0" w:color="000000"/>
+            </w:tcBorders>
+            <w:shd w:fill="auto" w:val="clear"/>
           </w:tcPr>
           <w:p>
             <w:pPr>
@@ -1257,7 +1403,12 @@
         <w:tc>
           <w:tcPr>
             <w:tcW w:w="2325" w:type="dxa"/>
-            <w:tcBorders/>
+            <w:tcBorders>
+              <w:top w:val="single" w:sz="6" w:space="0" w:color="000000"/>
+              <w:bottom w:val="single" w:sz="6" w:space="0" w:color="000000"/>
+              <w:insideH w:val="single" w:sz="6" w:space="0" w:color="000000"/>
+            </w:tcBorders>
+            <w:shd w:fill="auto" w:val="clear"/>
           </w:tcPr>
           <w:p>
             <w:pPr>
@@ -1276,7 +1427,12 @@
         <w:tc>
           <w:tcPr>
             <w:tcW w:w="5220" w:type="dxa"/>
-            <w:tcBorders/>
+            <w:tcBorders>
+              <w:top w:val="single" w:sz="6" w:space="0" w:color="000000"/>
+              <w:bottom w:val="single" w:sz="6" w:space="0" w:color="000000"/>
+              <w:insideH w:val="single" w:sz="6" w:space="0" w:color="000000"/>
+            </w:tcBorders>
+            <w:shd w:fill="auto" w:val="clear"/>
           </w:tcPr>
           <w:p>
             <w:pPr>
@@ -1324,7 +1480,12 @@
         <w:tc>
           <w:tcPr>
             <w:tcW w:w="2100" w:type="dxa"/>
-            <w:tcBorders/>
+            <w:tcBorders>
+              <w:top w:val="single" w:sz="6" w:space="0" w:color="000000"/>
+              <w:bottom w:val="single" w:sz="6" w:space="0" w:color="000000"/>
+              <w:insideH w:val="single" w:sz="6" w:space="0" w:color="000000"/>
+            </w:tcBorders>
+            <w:shd w:fill="auto" w:val="clear"/>
           </w:tcPr>
           <w:p>
             <w:pPr>
@@ -1345,7 +1506,12 @@
         <w:tc>
           <w:tcPr>
             <w:tcW w:w="2325" w:type="dxa"/>
-            <w:tcBorders/>
+            <w:tcBorders>
+              <w:top w:val="single" w:sz="6" w:space="0" w:color="000000"/>
+              <w:bottom w:val="single" w:sz="6" w:space="0" w:color="000000"/>
+              <w:insideH w:val="single" w:sz="6" w:space="0" w:color="000000"/>
+            </w:tcBorders>
+            <w:shd w:fill="auto" w:val="clear"/>
           </w:tcPr>
           <w:p>
             <w:pPr>
@@ -1364,7 +1530,12 @@
         <w:tc>
           <w:tcPr>
             <w:tcW w:w="5220" w:type="dxa"/>
-            <w:tcBorders/>
+            <w:tcBorders>
+              <w:top w:val="single" w:sz="6" w:space="0" w:color="000000"/>
+              <w:bottom w:val="single" w:sz="6" w:space="0" w:color="000000"/>
+              <w:insideH w:val="single" w:sz="6" w:space="0" w:color="000000"/>
+            </w:tcBorders>
+            <w:shd w:fill="auto" w:val="clear"/>
           </w:tcPr>
           <w:p>
             <w:pPr>
@@ -1412,7 +1583,12 @@
         <w:tc>
           <w:tcPr>
             <w:tcW w:w="2100" w:type="dxa"/>
-            <w:tcBorders/>
+            <w:tcBorders>
+              <w:top w:val="single" w:sz="6" w:space="0" w:color="000000"/>
+              <w:bottom w:val="single" w:sz="6" w:space="0" w:color="000000"/>
+              <w:insideH w:val="single" w:sz="6" w:space="0" w:color="000000"/>
+            </w:tcBorders>
+            <w:shd w:fill="auto" w:val="clear"/>
           </w:tcPr>
           <w:p>
             <w:pPr>
@@ -1433,7 +1609,12 @@
         <w:tc>
           <w:tcPr>
             <w:tcW w:w="2325" w:type="dxa"/>
-            <w:tcBorders/>
+            <w:tcBorders>
+              <w:top w:val="single" w:sz="6" w:space="0" w:color="000000"/>
+              <w:bottom w:val="single" w:sz="6" w:space="0" w:color="000000"/>
+              <w:insideH w:val="single" w:sz="6" w:space="0" w:color="000000"/>
+            </w:tcBorders>
+            <w:shd w:fill="auto" w:val="clear"/>
           </w:tcPr>
           <w:p>
             <w:pPr>
@@ -1452,91 +1633,65 @@
         <w:tc>
           <w:tcPr>
             <w:tcW w:w="5220" w:type="dxa"/>
-            <w:tcBorders/>
-          </w:tcPr>
-          <w:p>
-            <w:pPr>
-              <w:pStyle w:val="TableContents"/>
-              <w:bidi w:val="0"/>
-              <w:jc w:val="left"/>
-              <w:rPr>
-                <w:rFonts w:ascii="Liberation Serif" w:hAnsi="Liberation Serif"/>
-                <w:b w:val="false"/>
-                <w:b w:val="false"/>
-                <w:bCs w:val="false"/>
-                <w:i w:val="false"/>
-                <w:i w:val="false"/>
-                <w:iCs w:val="false"/>
-                <w:strike w:val="false"/>
-                <w:dstrike w:val="false"/>
-                <w:outline w:val="false"/>
-                <w:shadow w:val="false"/>
-                <w:color w:val="000000"/>
-                <w:sz w:val="24"/>
-                <w:szCs w:val="24"/>
-                <w:u w:val="none"/>
-              </w:rPr>
-            </w:pPr>
-            <w:r>
-              <w:rPr>
-                <w:rFonts w:ascii="Liberation Serif" w:hAnsi="Liberation Serif"/>
-                <w:b w:val="false"/>
-                <w:bCs w:val="false"/>
-                <w:i w:val="false"/>
-                <w:iCs w:val="false"/>
-                <w:strike w:val="false"/>
-                <w:dstrike w:val="false"/>
-                <w:outline w:val="false"/>
-                <w:shadow w:val="false"/>
-                <w:color w:val="000000"/>
-                <w:sz w:val="24"/>
-                <w:szCs w:val="24"/>
-                <w:u w:val="none"/>
-              </w:rPr>
-              <w:t>The experience required for the job posting (</w:t>
-            </w:r>
-            <w:r>
-              <w:rPr>
-                <w:rFonts w:ascii="Liberation Serif" w:hAnsi="Liberation Serif"/>
-                <w:b w:val="false"/>
-                <w:bCs w:val="false"/>
-                <w:i w:val="false"/>
-                <w:iCs w:val="false"/>
-                <w:strike w:val="false"/>
-                <w:dstrike w:val="false"/>
-                <w:outline w:val="false"/>
-                <w:shadow w:val="false"/>
-                <w:color w:val="000000"/>
-                <w:sz w:val="24"/>
-                <w:szCs w:val="24"/>
-                <w:u w:val="none"/>
-              </w:rPr>
-              <w:t>Executive, Entry level, Intern, etc.</w:t>
-            </w:r>
-            <w:r>
-              <w:rPr>
-                <w:rFonts w:ascii="Liberation Serif" w:hAnsi="Liberation Serif"/>
-                <w:b w:val="false"/>
-                <w:bCs w:val="false"/>
-                <w:i w:val="false"/>
-                <w:iCs w:val="false"/>
-                <w:strike w:val="false"/>
-                <w:dstrike w:val="false"/>
-                <w:outline w:val="false"/>
-                <w:shadow w:val="false"/>
-                <w:color w:val="000000"/>
-                <w:sz w:val="24"/>
-                <w:szCs w:val="24"/>
-                <w:u w:val="none"/>
-              </w:rPr>
-              <w:t>)</w:t>
+            <w:tcBorders>
+              <w:top w:val="single" w:sz="6" w:space="0" w:color="000000"/>
+              <w:bottom w:val="single" w:sz="6" w:space="0" w:color="000000"/>
+              <w:insideH w:val="single" w:sz="6" w:space="0" w:color="000000"/>
+            </w:tcBorders>
+            <w:shd w:fill="auto" w:val="clear"/>
+          </w:tcPr>
+          <w:p>
+            <w:pPr>
+              <w:pStyle w:val="TableContents"/>
+              <w:bidi w:val="0"/>
+              <w:jc w:val="left"/>
+              <w:rPr>
+                <w:rFonts w:ascii="Liberation Serif" w:hAnsi="Liberation Serif"/>
+                <w:b w:val="false"/>
+                <w:b w:val="false"/>
+                <w:bCs w:val="false"/>
+                <w:i w:val="false"/>
+                <w:i w:val="false"/>
+                <w:iCs w:val="false"/>
+                <w:strike w:val="false"/>
+                <w:dstrike w:val="false"/>
+                <w:outline w:val="false"/>
+                <w:shadow w:val="false"/>
+                <w:color w:val="000000"/>
+                <w:sz w:val="24"/>
+                <w:szCs w:val="24"/>
+                <w:u w:val="none"/>
+              </w:rPr>
+            </w:pPr>
+            <w:r>
+              <w:rPr>
+                <w:rFonts w:ascii="Liberation Serif" w:hAnsi="Liberation Serif"/>
+                <w:b w:val="false"/>
+                <w:bCs w:val="false"/>
+                <w:i w:val="false"/>
+                <w:iCs w:val="false"/>
+                <w:strike w:val="false"/>
+                <w:dstrike w:val="false"/>
+                <w:outline w:val="false"/>
+                <w:shadow w:val="false"/>
+                <w:color w:val="000000"/>
+                <w:sz w:val="24"/>
+                <w:szCs w:val="24"/>
+                <w:u w:val="none"/>
+              </w:rPr>
+              <w:t>The experience required for the job posting (Executive, Entry level, Intern, etc.)</w:t>
             </w:r>
           </w:p>
         </w:tc>
         <w:tc>
           <w:tcPr>
             <w:tcW w:w="2100" w:type="dxa"/>
-            <w:tcBorders/>
+            <w:tcBorders>
+              <w:top w:val="single" w:sz="6" w:space="0" w:color="000000"/>
+              <w:bottom w:val="single" w:sz="6" w:space="0" w:color="000000"/>
+              <w:insideH w:val="single" w:sz="6" w:space="0" w:color="000000"/>
+            </w:tcBorders>
+            <w:shd w:fill="auto" w:val="clear"/>
           </w:tcPr>
           <w:p>
             <w:pPr>
@@ -1557,7 +1712,12 @@
         <w:tc>
           <w:tcPr>
             <w:tcW w:w="2325" w:type="dxa"/>
-            <w:tcBorders/>
+            <w:tcBorders>
+              <w:top w:val="single" w:sz="6" w:space="0" w:color="000000"/>
+              <w:bottom w:val="single" w:sz="6" w:space="0" w:color="000000"/>
+              <w:insideH w:val="single" w:sz="6" w:space="0" w:color="000000"/>
+            </w:tcBorders>
+            <w:shd w:fill="auto" w:val="clear"/>
           </w:tcPr>
           <w:p>
             <w:pPr>
@@ -1576,145 +1736,65 @@
         <w:tc>
           <w:tcPr>
             <w:tcW w:w="5220" w:type="dxa"/>
-            <w:tcBorders/>
-          </w:tcPr>
-          <w:p>
-            <w:pPr>
-              <w:pStyle w:val="TableContents"/>
-              <w:bidi w:val="0"/>
-              <w:jc w:val="left"/>
-              <w:rPr>
-                <w:rFonts w:ascii="Liberation Serif" w:hAnsi="Liberation Serif"/>
-                <w:b w:val="false"/>
-                <w:b w:val="false"/>
-                <w:bCs w:val="false"/>
-                <w:i w:val="false"/>
-                <w:i w:val="false"/>
-                <w:iCs w:val="false"/>
-                <w:strike w:val="false"/>
-                <w:dstrike w:val="false"/>
-                <w:outline w:val="false"/>
-                <w:shadow w:val="false"/>
-                <w:color w:val="000000"/>
-                <w:sz w:val="24"/>
-                <w:szCs w:val="24"/>
-                <w:u w:val="none"/>
-              </w:rPr>
-            </w:pPr>
-            <w:r>
-              <w:rPr>
-                <w:rFonts w:ascii="Liberation Serif" w:hAnsi="Liberation Serif"/>
-                <w:b w:val="false"/>
-                <w:bCs w:val="false"/>
-                <w:i w:val="false"/>
-                <w:iCs w:val="false"/>
-                <w:strike w:val="false"/>
-                <w:dstrike w:val="false"/>
-                <w:outline w:val="false"/>
-                <w:shadow w:val="false"/>
-                <w:color w:val="000000"/>
-                <w:sz w:val="24"/>
-                <w:szCs w:val="24"/>
-                <w:u w:val="none"/>
-              </w:rPr>
-              <w:t xml:space="preserve">The education </w:t>
-            </w:r>
-            <w:r>
-              <w:rPr>
-                <w:rFonts w:ascii="Liberation Serif" w:hAnsi="Liberation Serif"/>
-                <w:b w:val="false"/>
-                <w:bCs w:val="false"/>
-                <w:i w:val="false"/>
-                <w:iCs w:val="false"/>
-                <w:strike w:val="false"/>
-                <w:dstrike w:val="false"/>
-                <w:outline w:val="false"/>
-                <w:shadow w:val="false"/>
-                <w:color w:val="000000"/>
-                <w:sz w:val="24"/>
-                <w:szCs w:val="24"/>
-                <w:u w:val="none"/>
-              </w:rPr>
-              <w:t>required</w:t>
-            </w:r>
-            <w:r>
-              <w:rPr>
-                <w:rFonts w:ascii="Liberation Serif" w:hAnsi="Liberation Serif"/>
-                <w:b w:val="false"/>
-                <w:bCs w:val="false"/>
-                <w:i w:val="false"/>
-                <w:iCs w:val="false"/>
-                <w:strike w:val="false"/>
-                <w:dstrike w:val="false"/>
-                <w:outline w:val="false"/>
-                <w:shadow w:val="false"/>
-                <w:color w:val="000000"/>
-                <w:sz w:val="24"/>
-                <w:szCs w:val="24"/>
-                <w:u w:val="none"/>
-              </w:rPr>
-              <w:t xml:space="preserve"> for the job posting </w:t>
-            </w:r>
-            <w:r>
-              <w:rPr>
-                <w:rFonts w:ascii="Liberation Serif" w:hAnsi="Liberation Serif"/>
-                <w:b w:val="false"/>
-                <w:bCs w:val="false"/>
-                <w:i w:val="false"/>
-                <w:iCs w:val="false"/>
-                <w:strike w:val="false"/>
-                <w:dstrike w:val="false"/>
-                <w:outline w:val="false"/>
-                <w:shadow w:val="false"/>
-                <w:color w:val="000000"/>
-                <w:sz w:val="24"/>
-                <w:szCs w:val="24"/>
-                <w:u w:val="none"/>
-              </w:rPr>
-              <w:t>(</w:t>
-            </w:r>
-            <w:r>
-              <w:rPr>
-                <w:rFonts w:ascii="Liberation Serif" w:hAnsi="Liberation Serif"/>
-                <w:b w:val="false"/>
-                <w:bCs w:val="false"/>
-                <w:i w:val="false"/>
-                <w:iCs w:val="false"/>
-                <w:strike w:val="false"/>
-                <w:dstrike w:val="false"/>
-                <w:outline w:val="false"/>
-                <w:shadow w:val="false"/>
-                <w:color w:val="000000"/>
-                <w:sz w:val="24"/>
-                <w:szCs w:val="24"/>
-                <w:u w:val="none"/>
-              </w:rPr>
-              <w:t>Doctorate, Master’s Degree, Bachelor, etc.</w:t>
-            </w:r>
-            <w:r>
-              <w:rPr>
-                <w:rFonts w:ascii="Liberation Serif" w:hAnsi="Liberation Serif"/>
-                <w:b w:val="false"/>
-                <w:bCs w:val="false"/>
-                <w:i w:val="false"/>
-                <w:iCs w:val="false"/>
-                <w:strike w:val="false"/>
-                <w:dstrike w:val="false"/>
-                <w:outline w:val="false"/>
-                <w:shadow w:val="false"/>
-                <w:color w:val="000000"/>
-                <w:sz w:val="24"/>
-                <w:szCs w:val="24"/>
-                <w:u w:val="none"/>
-              </w:rPr>
-              <w:t>)</w:t>
+            <w:tcBorders>
+              <w:top w:val="single" w:sz="6" w:space="0" w:color="000000"/>
+              <w:bottom w:val="single" w:sz="6" w:space="0" w:color="000000"/>
+              <w:insideH w:val="single" w:sz="6" w:space="0" w:color="000000"/>
+            </w:tcBorders>
+            <w:shd w:fill="auto" w:val="clear"/>
+          </w:tcPr>
+          <w:p>
+            <w:pPr>
+              <w:pStyle w:val="TableContents"/>
+              <w:bidi w:val="0"/>
+              <w:jc w:val="left"/>
+              <w:rPr>
+                <w:rFonts w:ascii="Liberation Serif" w:hAnsi="Liberation Serif"/>
+                <w:b w:val="false"/>
+                <w:b w:val="false"/>
+                <w:bCs w:val="false"/>
+                <w:i w:val="false"/>
+                <w:i w:val="false"/>
+                <w:iCs w:val="false"/>
+                <w:strike w:val="false"/>
+                <w:dstrike w:val="false"/>
+                <w:outline w:val="false"/>
+                <w:shadow w:val="false"/>
+                <w:color w:val="000000"/>
+                <w:sz w:val="24"/>
+                <w:szCs w:val="24"/>
+                <w:u w:val="none"/>
+              </w:rPr>
+            </w:pPr>
+            <w:r>
+              <w:rPr>
+                <w:rFonts w:ascii="Liberation Serif" w:hAnsi="Liberation Serif"/>
+                <w:b w:val="false"/>
+                <w:bCs w:val="false"/>
+                <w:i w:val="false"/>
+                <w:iCs w:val="false"/>
+                <w:strike w:val="false"/>
+                <w:dstrike w:val="false"/>
+                <w:outline w:val="false"/>
+                <w:shadow w:val="false"/>
+                <w:color w:val="000000"/>
+                <w:sz w:val="24"/>
+                <w:szCs w:val="24"/>
+                <w:u w:val="none"/>
+              </w:rPr>
+              <w:t>The education required for the job posting (Doctorate, Master’s Degree, Bachelor, etc.)</w:t>
             </w:r>
           </w:p>
         </w:tc>
         <w:tc>
           <w:tcPr>
             <w:tcW w:w="2100" w:type="dxa"/>
-            <w:tcBorders/>
+            <w:tcBorders>
+              <w:top w:val="single" w:sz="6" w:space="0" w:color="000000"/>
+              <w:bottom w:val="single" w:sz="6" w:space="0" w:color="000000"/>
+              <w:insideH w:val="single" w:sz="6" w:space="0" w:color="000000"/>
+            </w:tcBorders>
+            <w:shd w:fill="auto" w:val="clear"/>
           </w:tcPr>
           <w:p>
             <w:pPr>
@@ -1735,7 +1815,12 @@
         <w:tc>
           <w:tcPr>
             <w:tcW w:w="2325" w:type="dxa"/>
-            <w:tcBorders/>
+            <w:tcBorders>
+              <w:top w:val="single" w:sz="6" w:space="0" w:color="000000"/>
+              <w:bottom w:val="single" w:sz="6" w:space="0" w:color="000000"/>
+              <w:insideH w:val="single" w:sz="6" w:space="0" w:color="000000"/>
+            </w:tcBorders>
+            <w:shd w:fill="auto" w:val="clear"/>
           </w:tcPr>
           <w:p>
             <w:pPr>
@@ -1754,91 +1839,65 @@
         <w:tc>
           <w:tcPr>
             <w:tcW w:w="5220" w:type="dxa"/>
-            <w:tcBorders/>
-          </w:tcPr>
-          <w:p>
-            <w:pPr>
-              <w:pStyle w:val="TableContents"/>
-              <w:bidi w:val="0"/>
-              <w:jc w:val="left"/>
-              <w:rPr>
-                <w:rFonts w:ascii="Liberation Serif" w:hAnsi="Liberation Serif"/>
-                <w:b w:val="false"/>
-                <w:b w:val="false"/>
-                <w:bCs w:val="false"/>
-                <w:i w:val="false"/>
-                <w:i w:val="false"/>
-                <w:iCs w:val="false"/>
-                <w:strike w:val="false"/>
-                <w:dstrike w:val="false"/>
-                <w:outline w:val="false"/>
-                <w:shadow w:val="false"/>
-                <w:color w:val="000000"/>
-                <w:sz w:val="24"/>
-                <w:szCs w:val="24"/>
-                <w:u w:val="none"/>
-              </w:rPr>
-            </w:pPr>
-            <w:r>
-              <w:rPr>
-                <w:rFonts w:ascii="Liberation Serif" w:hAnsi="Liberation Serif"/>
-                <w:b w:val="false"/>
-                <w:bCs w:val="false"/>
-                <w:i w:val="false"/>
-                <w:iCs w:val="false"/>
-                <w:strike w:val="false"/>
-                <w:dstrike w:val="false"/>
-                <w:outline w:val="false"/>
-                <w:shadow w:val="false"/>
-                <w:color w:val="000000"/>
-                <w:sz w:val="24"/>
-                <w:szCs w:val="24"/>
-                <w:u w:val="none"/>
-              </w:rPr>
-              <w:t>The industry that the job posting belongs to (</w:t>
-            </w:r>
-            <w:r>
-              <w:rPr>
-                <w:rFonts w:ascii="Liberation Serif" w:hAnsi="Liberation Serif"/>
-                <w:b w:val="false"/>
-                <w:bCs w:val="false"/>
-                <w:i w:val="false"/>
-                <w:iCs w:val="false"/>
-                <w:strike w:val="false"/>
-                <w:dstrike w:val="false"/>
-                <w:outline w:val="false"/>
-                <w:shadow w:val="false"/>
-                <w:color w:val="000000"/>
-                <w:sz w:val="24"/>
-                <w:szCs w:val="24"/>
-                <w:u w:val="none"/>
-              </w:rPr>
-              <w:t>Automotive, IT, Health care, Real estate, etc.</w:t>
-            </w:r>
-            <w:r>
-              <w:rPr>
-                <w:rFonts w:ascii="Liberation Serif" w:hAnsi="Liberation Serif"/>
-                <w:b w:val="false"/>
-                <w:bCs w:val="false"/>
-                <w:i w:val="false"/>
-                <w:iCs w:val="false"/>
-                <w:strike w:val="false"/>
-                <w:dstrike w:val="false"/>
-                <w:outline w:val="false"/>
-                <w:shadow w:val="false"/>
-                <w:color w:val="000000"/>
-                <w:sz w:val="24"/>
-                <w:szCs w:val="24"/>
-                <w:u w:val="none"/>
-              </w:rPr>
-              <w:t>)</w:t>
+            <w:tcBorders>
+              <w:top w:val="single" w:sz="6" w:space="0" w:color="000000"/>
+              <w:bottom w:val="single" w:sz="6" w:space="0" w:color="000000"/>
+              <w:insideH w:val="single" w:sz="6" w:space="0" w:color="000000"/>
+            </w:tcBorders>
+            <w:shd w:fill="auto" w:val="clear"/>
+          </w:tcPr>
+          <w:p>
+            <w:pPr>
+              <w:pStyle w:val="TableContents"/>
+              <w:bidi w:val="0"/>
+              <w:jc w:val="left"/>
+              <w:rPr>
+                <w:rFonts w:ascii="Liberation Serif" w:hAnsi="Liberation Serif"/>
+                <w:b w:val="false"/>
+                <w:b w:val="false"/>
+                <w:bCs w:val="false"/>
+                <w:i w:val="false"/>
+                <w:i w:val="false"/>
+                <w:iCs w:val="false"/>
+                <w:strike w:val="false"/>
+                <w:dstrike w:val="false"/>
+                <w:outline w:val="false"/>
+                <w:shadow w:val="false"/>
+                <w:color w:val="000000"/>
+                <w:sz w:val="24"/>
+                <w:szCs w:val="24"/>
+                <w:u w:val="none"/>
+              </w:rPr>
+            </w:pPr>
+            <w:r>
+              <w:rPr>
+                <w:rFonts w:ascii="Liberation Serif" w:hAnsi="Liberation Serif"/>
+                <w:b w:val="false"/>
+                <w:bCs w:val="false"/>
+                <w:i w:val="false"/>
+                <w:iCs w:val="false"/>
+                <w:strike w:val="false"/>
+                <w:dstrike w:val="false"/>
+                <w:outline w:val="false"/>
+                <w:shadow w:val="false"/>
+                <w:color w:val="000000"/>
+                <w:sz w:val="24"/>
+                <w:szCs w:val="24"/>
+                <w:u w:val="none"/>
+              </w:rPr>
+              <w:t>The industry that the job posting belongs to (Automotive, IT, Health care, Real estate, etc.)</w:t>
             </w:r>
           </w:p>
         </w:tc>
         <w:tc>
           <w:tcPr>
             <w:tcW w:w="2100" w:type="dxa"/>
-            <w:tcBorders/>
+            <w:tcBorders>
+              <w:top w:val="single" w:sz="6" w:space="0" w:color="000000"/>
+              <w:bottom w:val="single" w:sz="6" w:space="0" w:color="000000"/>
+              <w:insideH w:val="single" w:sz="6" w:space="0" w:color="000000"/>
+            </w:tcBorders>
+            <w:shd w:fill="auto" w:val="clear"/>
           </w:tcPr>
           <w:p>
             <w:pPr>
@@ -1859,7 +1918,12 @@
         <w:tc>
           <w:tcPr>
             <w:tcW w:w="2325" w:type="dxa"/>
-            <w:tcBorders/>
+            <w:tcBorders>
+              <w:top w:val="single" w:sz="6" w:space="0" w:color="000000"/>
+              <w:bottom w:val="single" w:sz="6" w:space="0" w:color="000000"/>
+              <w:insideH w:val="single" w:sz="6" w:space="0" w:color="000000"/>
+            </w:tcBorders>
+            <w:shd w:fill="auto" w:val="clear"/>
           </w:tcPr>
           <w:p>
             <w:pPr>
@@ -1878,91 +1942,65 @@
         <w:tc>
           <w:tcPr>
             <w:tcW w:w="5220" w:type="dxa"/>
-            <w:tcBorders/>
-          </w:tcPr>
-          <w:p>
-            <w:pPr>
-              <w:pStyle w:val="TableContents"/>
-              <w:bidi w:val="0"/>
-              <w:jc w:val="left"/>
-              <w:rPr>
-                <w:rFonts w:ascii="Liberation Serif" w:hAnsi="Liberation Serif"/>
-                <w:b w:val="false"/>
-                <w:b w:val="false"/>
-                <w:bCs w:val="false"/>
-                <w:i w:val="false"/>
-                <w:i w:val="false"/>
-                <w:iCs w:val="false"/>
-                <w:strike w:val="false"/>
-                <w:dstrike w:val="false"/>
-                <w:outline w:val="false"/>
-                <w:shadow w:val="false"/>
-                <w:color w:val="000000"/>
-                <w:sz w:val="24"/>
-                <w:szCs w:val="24"/>
-                <w:u w:val="none"/>
-              </w:rPr>
-            </w:pPr>
-            <w:r>
-              <w:rPr>
-                <w:rFonts w:ascii="Liberation Serif" w:hAnsi="Liberation Serif"/>
-                <w:b w:val="false"/>
-                <w:bCs w:val="false"/>
-                <w:i w:val="false"/>
-                <w:iCs w:val="false"/>
-                <w:strike w:val="false"/>
-                <w:dstrike w:val="false"/>
-                <w:outline w:val="false"/>
-                <w:shadow w:val="false"/>
-                <w:color w:val="000000"/>
-                <w:sz w:val="24"/>
-                <w:szCs w:val="24"/>
-                <w:u w:val="none"/>
-              </w:rPr>
-              <w:t>The function the job posting belongs to (</w:t>
-            </w:r>
-            <w:r>
-              <w:rPr>
-                <w:rFonts w:ascii="Liberation Serif" w:hAnsi="Liberation Serif"/>
-                <w:b w:val="false"/>
-                <w:bCs w:val="false"/>
-                <w:i w:val="false"/>
-                <w:iCs w:val="false"/>
-                <w:strike w:val="false"/>
-                <w:dstrike w:val="false"/>
-                <w:outline w:val="false"/>
-                <w:shadow w:val="false"/>
-                <w:color w:val="000000"/>
-                <w:sz w:val="24"/>
-                <w:szCs w:val="24"/>
-                <w:u w:val="none"/>
-              </w:rPr>
-              <w:t>Consulting, Engineering, Research, Sales etc.</w:t>
-            </w:r>
-            <w:r>
-              <w:rPr>
-                <w:rFonts w:ascii="Liberation Serif" w:hAnsi="Liberation Serif"/>
-                <w:b w:val="false"/>
-                <w:bCs w:val="false"/>
-                <w:i w:val="false"/>
-                <w:iCs w:val="false"/>
-                <w:strike w:val="false"/>
-                <w:dstrike w:val="false"/>
-                <w:outline w:val="false"/>
-                <w:shadow w:val="false"/>
-                <w:color w:val="000000"/>
-                <w:sz w:val="24"/>
-                <w:szCs w:val="24"/>
-                <w:u w:val="none"/>
-              </w:rPr>
-              <w:t>)</w:t>
+            <w:tcBorders>
+              <w:top w:val="single" w:sz="6" w:space="0" w:color="000000"/>
+              <w:bottom w:val="single" w:sz="6" w:space="0" w:color="000000"/>
+              <w:insideH w:val="single" w:sz="6" w:space="0" w:color="000000"/>
+            </w:tcBorders>
+            <w:shd w:fill="auto" w:val="clear"/>
+          </w:tcPr>
+          <w:p>
+            <w:pPr>
+              <w:pStyle w:val="TableContents"/>
+              <w:bidi w:val="0"/>
+              <w:jc w:val="left"/>
+              <w:rPr>
+                <w:rFonts w:ascii="Liberation Serif" w:hAnsi="Liberation Serif"/>
+                <w:b w:val="false"/>
+                <w:b w:val="false"/>
+                <w:bCs w:val="false"/>
+                <w:i w:val="false"/>
+                <w:i w:val="false"/>
+                <w:iCs w:val="false"/>
+                <w:strike w:val="false"/>
+                <w:dstrike w:val="false"/>
+                <w:outline w:val="false"/>
+                <w:shadow w:val="false"/>
+                <w:color w:val="000000"/>
+                <w:sz w:val="24"/>
+                <w:szCs w:val="24"/>
+                <w:u w:val="none"/>
+              </w:rPr>
+            </w:pPr>
+            <w:r>
+              <w:rPr>
+                <w:rFonts w:ascii="Liberation Serif" w:hAnsi="Liberation Serif"/>
+                <w:b w:val="false"/>
+                <w:bCs w:val="false"/>
+                <w:i w:val="false"/>
+                <w:iCs w:val="false"/>
+                <w:strike w:val="false"/>
+                <w:dstrike w:val="false"/>
+                <w:outline w:val="false"/>
+                <w:shadow w:val="false"/>
+                <w:color w:val="000000"/>
+                <w:sz w:val="24"/>
+                <w:szCs w:val="24"/>
+                <w:u w:val="none"/>
+              </w:rPr>
+              <w:t>The function the job posting belongs to (Consulting, Engineering, Research, Sales etc.)</w:t>
             </w:r>
           </w:p>
         </w:tc>
         <w:tc>
           <w:tcPr>
             <w:tcW w:w="2100" w:type="dxa"/>
-            <w:tcBorders/>
+            <w:tcBorders>
+              <w:top w:val="single" w:sz="6" w:space="0" w:color="000000"/>
+              <w:bottom w:val="single" w:sz="6" w:space="0" w:color="000000"/>
+              <w:insideH w:val="single" w:sz="6" w:space="0" w:color="000000"/>
+            </w:tcBorders>
+            <w:shd w:fill="auto" w:val="clear"/>
           </w:tcPr>
           <w:p>
             <w:pPr>
@@ -1986,8 +2024,11 @@
           <w:tcPr>
             <w:tcW w:w="2325" w:type="dxa"/>
             <w:tcBorders>
-              <w:bottom w:val="single" w:sz="6" w:space="0" w:color="000000"/>
-            </w:tcBorders>
+              <w:top w:val="single" w:sz="6" w:space="0" w:color="000000"/>
+              <w:bottom w:val="single" w:sz="6" w:space="0" w:color="000000"/>
+              <w:insideH w:val="single" w:sz="6" w:space="0" w:color="000000"/>
+            </w:tcBorders>
+            <w:shd w:fill="auto" w:val="clear"/>
           </w:tcPr>
           <w:p>
             <w:pPr>
@@ -2007,8 +2048,11 @@
           <w:tcPr>
             <w:tcW w:w="5220" w:type="dxa"/>
             <w:tcBorders>
-              <w:bottom w:val="single" w:sz="6" w:space="0" w:color="000000"/>
-            </w:tcBorders>
+              <w:top w:val="single" w:sz="6" w:space="0" w:color="000000"/>
+              <w:bottom w:val="single" w:sz="6" w:space="0" w:color="000000"/>
+              <w:insideH w:val="single" w:sz="6" w:space="0" w:color="000000"/>
+            </w:tcBorders>
+            <w:shd w:fill="auto" w:val="clear"/>
           </w:tcPr>
           <w:p>
             <w:pPr>
@@ -2057,8 +2101,11 @@
           <w:tcPr>
             <w:tcW w:w="2100" w:type="dxa"/>
             <w:tcBorders>
-              <w:bottom w:val="single" w:sz="6" w:space="0" w:color="000000"/>
-            </w:tcBorders>
+              <w:top w:val="single" w:sz="6" w:space="0" w:color="000000"/>
+              <w:bottom w:val="single" w:sz="6" w:space="0" w:color="000000"/>
+              <w:insideH w:val="single" w:sz="6" w:space="0" w:color="000000"/>
+            </w:tcBorders>
+            <w:shd w:fill="auto" w:val="clear"/>
           </w:tcPr>
           <w:p>
             <w:pPr>
@@ -2092,12 +2139,12 @@
           <wp:anchor behindDoc="0" distT="0" distB="0" distL="0" distR="0" simplePos="0" locked="0" layoutInCell="1" allowOverlap="1" relativeHeight="2">
             <wp:simplePos x="0" y="0"/>
             <wp:positionH relativeFrom="column">
-              <wp:posOffset>420370</wp:posOffset>
+              <wp:posOffset>1344295</wp:posOffset>
             </wp:positionH>
             <wp:positionV relativeFrom="paragraph">
-              <wp:posOffset>561975</wp:posOffset>
+              <wp:posOffset>461010</wp:posOffset>
             </wp:positionV>
-            <wp:extent cx="5184775" cy="2678430"/>
+            <wp:extent cx="3244850" cy="1676400"/>
             <wp:effectExtent l="0" t="0" r="0" b="0"/>
             <wp:wrapSquare wrapText="largest"/>
             <wp:docPr id="1" name="Image1" descr=""/>
@@ -2122,7 +2169,7 @@
                   <pic:spPr bwMode="auto">
                     <a:xfrm>
                       <a:off x="0" y="0"/>
-                      <a:ext cx="5184775" cy="2678430"/>
+                      <a:ext cx="3244850" cy="1676400"/>
                     </a:xfrm>
                     <a:prstGeom prst="rect">
                       <a:avLst/>
@@ -2152,7 +2199,83 @@
         <w:pStyle w:val="TextBody"/>
         <w:numPr>
           <w:ilvl w:val="0"/>
-          <w:numId w:val="2"/>
+          <w:numId w:val="0"/>
+        </w:numPr>
+        <w:bidi w:val="0"/>
+        <w:spacing w:before="0" w:after="140"/>
+        <w:ind w:left="720" w:hanging="0"/>
+        <w:jc w:val="left"/>
+        <w:rPr>
+          <w:rFonts w:ascii="Arial" w:hAnsi="Arial"/>
+        </w:rPr>
+      </w:pPr>
+      <w:r>
+        <w:rPr/>
+      </w:r>
+    </w:p>
+    <w:p>
+      <w:pPr>
+        <w:pStyle w:val="TextBody"/>
+        <w:numPr>
+          <w:ilvl w:val="0"/>
+          <w:numId w:val="0"/>
+        </w:numPr>
+        <w:bidi w:val="0"/>
+        <w:spacing w:before="0" w:after="140"/>
+        <w:ind w:left="720" w:hanging="0"/>
+        <w:jc w:val="left"/>
+        <w:rPr>
+          <w:rFonts w:ascii="Arial" w:hAnsi="Arial"/>
+        </w:rPr>
+      </w:pPr>
+      <w:r>
+        <w:rPr/>
+      </w:r>
+    </w:p>
+    <w:p>
+      <w:pPr>
+        <w:pStyle w:val="TextBody"/>
+        <w:numPr>
+          <w:ilvl w:val="0"/>
+          <w:numId w:val="0"/>
+        </w:numPr>
+        <w:bidi w:val="0"/>
+        <w:spacing w:before="0" w:after="140"/>
+        <w:ind w:left="720" w:hanging="0"/>
+        <w:jc w:val="left"/>
+        <w:rPr>
+          <w:rFonts w:ascii="Arial" w:hAnsi="Arial"/>
+        </w:rPr>
+      </w:pPr>
+      <w:r>
+        <w:rPr/>
+      </w:r>
+    </w:p>
+    <w:p>
+      <w:pPr>
+        <w:pStyle w:val="TextBody"/>
+        <w:numPr>
+          <w:ilvl w:val="0"/>
+          <w:numId w:val="0"/>
+        </w:numPr>
+        <w:bidi w:val="0"/>
+        <w:spacing w:before="0" w:after="140"/>
+        <w:ind w:left="720" w:hanging="0"/>
+        <w:jc w:val="left"/>
+        <w:rPr>
+          <w:rFonts w:ascii="Arial" w:hAnsi="Arial"/>
+        </w:rPr>
+      </w:pPr>
+      <w:r>
+        <w:rPr/>
+      </w:r>
+    </w:p>
+    <w:p>
+      <w:pPr>
+        <w:pStyle w:val="TextBody"/>
+        <w:numPr>
+          <w:ilvl w:val="0"/>
+          <w:numId w:val="5"/>
         </w:numPr>
         <w:bidi w:val="0"/>
         <w:spacing w:before="0" w:after="140"/>
@@ -2163,7 +2286,165 @@
         <w:rPr>
           <w:rFonts w:ascii="Arial" w:hAnsi="Arial"/>
         </w:rPr>
+        <w:t>The data set we used was in a excel spreadsheet. We used the pandas library and the string functions in python to remove punctuation marks and to turn all strings to lower case. We also replaced all blank entries and entries marked as null to missing as this was easier to work with. Then we created a new excel spread sheet with the normalised and prepocessed data which we could use to train our models.</w:t>
         <w:br/>
+        <w:t>The data was split 60% training , 20% validation and 20% testing data.</w:t>
+      </w:r>
+    </w:p>
+    <w:p>
+      <w:pPr>
+        <w:pStyle w:val="TextBody"/>
+        <w:numPr>
+          <w:ilvl w:val="0"/>
+          <w:numId w:val="5"/>
+        </w:numPr>
+        <w:bidi w:val="0"/>
+        <w:spacing w:before="0" w:after="140"/>
+        <w:jc w:val="left"/>
+        <w:rPr/>
+      </w:pPr>
+      <w:r>
+        <w:rPr>
+          <w:rFonts w:ascii="Arial" w:hAnsi="Arial"/>
+        </w:rPr>
+        <w:t>We applied the Naive Bayes Classifier to the data</w:t>
+      </w:r>
+    </w:p>
+    <w:p>
+      <w:pPr>
+        <w:pStyle w:val="TextBody"/>
+        <w:numPr>
+          <w:ilvl w:val="0"/>
+          <w:numId w:val="0"/>
+        </w:numPr>
+        <w:bidi w:val="0"/>
+        <w:spacing w:before="0" w:after="140"/>
+        <w:ind w:left="720" w:hanging="0"/>
+        <w:jc w:val="left"/>
+        <w:rPr>
+          <w:rFonts w:ascii="Arial" w:hAnsi="Arial"/>
+        </w:rPr>
+      </w:pPr>
+      <w:r>
+        <w:rPr/>
+      </w:r>
+    </w:p>
+    <w:p>
+      <w:pPr>
+        <w:pStyle w:val="TextBody"/>
+        <w:numPr>
+          <w:ilvl w:val="0"/>
+          <w:numId w:val="0"/>
+        </w:numPr>
+        <w:bidi w:val="0"/>
+        <w:spacing w:before="0" w:after="140"/>
+        <w:ind w:left="720" w:hanging="0"/>
+        <w:jc w:val="left"/>
+        <w:rPr>
+          <w:rFonts w:ascii="Arial" w:hAnsi="Arial"/>
+        </w:rPr>
+      </w:pPr>
+      <w:r>
+        <w:rPr/>
+      </w:r>
+    </w:p>
+    <w:p>
+      <w:pPr>
+        <w:pStyle w:val="TextBody"/>
+        <w:numPr>
+          <w:ilvl w:val="0"/>
+          <w:numId w:val="0"/>
+        </w:numPr>
+        <w:bidi w:val="0"/>
+        <w:spacing w:before="0" w:after="140"/>
+        <w:ind w:left="720" w:hanging="0"/>
+        <w:jc w:val="left"/>
+        <w:rPr>
+          <w:rFonts w:ascii="Arial" w:hAnsi="Arial"/>
+        </w:rPr>
+      </w:pPr>
+      <w:r>
+        <w:rPr/>
+      </w:r>
+    </w:p>
+    <w:p>
+      <w:pPr>
+        <w:pStyle w:val="TextBody"/>
+        <w:numPr>
+          <w:ilvl w:val="0"/>
+          <w:numId w:val="0"/>
+        </w:numPr>
+        <w:bidi w:val="0"/>
+        <w:spacing w:before="0" w:after="140"/>
+        <w:ind w:left="720" w:hanging="0"/>
+        <w:jc w:val="left"/>
+        <w:rPr>
+          <w:rFonts w:ascii="Arial" w:hAnsi="Arial"/>
+        </w:rPr>
+      </w:pPr>
+      <w:r>
+        <w:rPr/>
+      </w:r>
+    </w:p>
+    <w:p>
+      <w:pPr>
+        <w:pStyle w:val="TextBody"/>
+        <w:numPr>
+          <w:ilvl w:val="0"/>
+          <w:numId w:val="0"/>
+        </w:numPr>
+        <w:bidi w:val="0"/>
+        <w:spacing w:before="0" w:after="140"/>
+        <w:ind w:hanging="0"/>
+        <w:jc w:val="left"/>
+        <w:rPr>
+          <w:rFonts w:ascii="Arial" w:hAnsi="Arial"/>
+        </w:rPr>
+      </w:pPr>
+      <w:r>
+        <w:rPr/>
+      </w:r>
+    </w:p>
+    <w:p>
+      <w:pPr>
+        <w:pStyle w:val="TextBody"/>
+        <w:bidi w:val="0"/>
+        <w:spacing w:before="0" w:after="140"/>
+        <w:jc w:val="left"/>
+        <w:rPr>
+          <w:rFonts w:ascii="Arial" w:hAnsi="Arial"/>
+        </w:rPr>
+      </w:pPr>
+      <w:r>
+        <w:rPr/>
+      </w:r>
+      <w:r>
+        <w:br w:type="page"/>
+      </w:r>
+    </w:p>
+    <w:p>
+      <w:pPr>
+        <w:pStyle w:val="Heading1"/>
+        <w:numPr>
+          <w:ilvl w:val="0"/>
+          <w:numId w:val="2"/>
+        </w:numPr>
+        <w:rPr/>
+      </w:pPr>
+      <w:r>
+        <w:rPr/>
+        <w:t>Dataset link:</w:t>
+      </w:r>
+    </w:p>
+    <w:p>
+      <w:pPr>
+        <w:pStyle w:val="TextBody"/>
+        <w:spacing w:before="0" w:after="140"/>
+        <w:rPr/>
+      </w:pPr>
+      <w:r>
+        <w:rPr/>
+        <w:t>https://www.kaggle.com/shivamb/real-or-fake-fake-jobposting-prediction</w:t>
       </w:r>
     </w:p>
     <w:sectPr>
@@ -2173,6 +2454,7 @@
       <w:pgNumType w:fmt="decimal"/>
       <w:formProt w:val="false"/>
       <w:textDirection w:val="lrTb"/>
+      <w:docGrid w:type="default" w:linePitch="100" w:charSpace="0"/>
     </w:sectPr>
   </w:body>
 </w:document>
@@ -2183,6 +2465,7 @@
   <w:abstractNum w:abstractNumId="1">
     <w:lvl w:ilvl="0">
       <w:start w:val="1"/>
+      <w:pStyle w:val="Heading1"/>
       <w:numFmt w:val="none"/>
       <w:suff w:val="nothing"/>
       <w:lvlText w:val=""/>
@@ -2273,6 +2556,98 @@
     </w:lvl>
   </w:abstractNum>
   <w:abstractNum w:abstractNumId="2">
+    <w:lvl w:ilvl="0">
+      <w:start w:val="1"/>
+      <w:numFmt w:val="none"/>
+      <w:suff w:val="nothing"/>
+      <w:lvlText w:val=""/>
+      <w:lvlJc w:val="left"/>
+      <w:pPr>
+        <w:ind w:left="0" w:hanging="0"/>
+      </w:pPr>
+    </w:lvl>
+    <w:lvl w:ilvl="1">
+      <w:start w:val="1"/>
+      <w:numFmt w:val="none"/>
+      <w:suff w:val="nothing"/>
+      <w:lvlText w:val=""/>
+      <w:lvlJc w:val="left"/>
+      <w:pPr>
+        <w:ind w:left="0" w:hanging="0"/>
+      </w:pPr>
+    </w:lvl>
+    <w:lvl w:ilvl="2">
+      <w:start w:val="1"/>
+      <w:numFmt w:val="none"/>
+      <w:suff w:val="nothing"/>
+      <w:lvlText w:val=""/>
+      <w:lvlJc w:val="left"/>
+      <w:pPr>
+        <w:ind w:left="0" w:hanging="0"/>
+      </w:pPr>
+    </w:lvl>
+    <w:lvl w:ilvl="3">
+      <w:start w:val="1"/>
+      <w:numFmt w:val="none"/>
+      <w:suff w:val="nothing"/>
+      <w:lvlText w:val=""/>
+      <w:lvlJc w:val="left"/>
+      <w:pPr>
+        <w:ind w:left="0" w:hanging="0"/>
+      </w:pPr>
+    </w:lvl>
+    <w:lvl w:ilvl="4">
+      <w:start w:val="1"/>
+      <w:numFmt w:val="none"/>
+      <w:suff w:val="nothing"/>
+      <w:lvlText w:val=""/>
+      <w:lvlJc w:val="left"/>
+      <w:pPr>
+        <w:ind w:left="0" w:hanging="0"/>
+      </w:pPr>
+    </w:lvl>
+    <w:lvl w:ilvl="5">
+      <w:start w:val="1"/>
+      <w:numFmt w:val="none"/>
+      <w:suff w:val="nothing"/>
+      <w:lvlText w:val=""/>
+      <w:lvlJc w:val="left"/>
+      <w:pPr>
+        <w:ind w:left="0" w:hanging="0"/>
+      </w:pPr>
+    </w:lvl>
+    <w:lvl w:ilvl="6">
+      <w:start w:val="1"/>
+      <w:numFmt w:val="none"/>
+      <w:suff w:val="nothing"/>
+      <w:lvlText w:val=""/>
+      <w:lvlJc w:val="left"/>
+      <w:pPr>
+        <w:ind w:left="0" w:hanging="0"/>
+      </w:pPr>
+    </w:lvl>
+    <w:lvl w:ilvl="7">
+      <w:start w:val="1"/>
+      <w:numFmt w:val="none"/>
+      <w:suff w:val="nothing"/>
+      <w:lvlText w:val=""/>
+      <w:lvlJc w:val="left"/>
+      <w:pPr>
+        <w:ind w:left="0" w:hanging="0"/>
+      </w:pPr>
+    </w:lvl>
+    <w:lvl w:ilvl="8">
+      <w:start w:val="1"/>
+      <w:numFmt w:val="none"/>
+      <w:suff w:val="nothing"/>
+      <w:lvlText w:val=""/>
+      <w:lvlJc w:val="left"/>
+      <w:pPr>
+        <w:ind w:left="0" w:hanging="0"/>
+      </w:pPr>
+    </w:lvl>
+  </w:abstractNum>
+  <w:abstractNum w:abstractNumId="3">
     <w:lvl w:ilvl="0">
       <w:start w:val="1"/>
       <w:numFmt w:val="decimal"/>
@@ -2284,7 +2659,6 @@
         </w:tabs>
         <w:ind w:left="720" w:hanging="360"/>
       </w:pPr>
-      <w:rPr/>
     </w:lvl>
     <w:lvl w:ilvl="1">
       <w:start w:val="1"/>
@@ -2297,7 +2671,6 @@
         </w:tabs>
         <w:ind w:left="1080" w:hanging="360"/>
       </w:pPr>
-      <w:rPr/>
     </w:lvl>
     <w:lvl w:ilvl="2">
       <w:start w:val="1"/>
@@ -2310,7 +2683,6 @@
         </w:tabs>
         <w:ind w:left="1440" w:hanging="360"/>
       </w:pPr>
-      <w:rPr/>
     </w:lvl>
     <w:lvl w:ilvl="3">
       <w:start w:val="1"/>
@@ -2323,7 +2695,6 @@
         </w:tabs>
         <w:ind w:left="1800" w:hanging="360"/>
       </w:pPr>
-      <w:rPr/>
     </w:lvl>
     <w:lvl w:ilvl="4">
       <w:start w:val="1"/>
@@ -2336,7 +2707,6 @@
         </w:tabs>
         <w:ind w:left="2160" w:hanging="360"/>
       </w:pPr>
-      <w:rPr/>
     </w:lvl>
     <w:lvl w:ilvl="5">
       <w:start w:val="1"/>
@@ -2349,7 +2719,6 @@
         </w:tabs>
         <w:ind w:left="2520" w:hanging="360"/>
       </w:pPr>
-      <w:rPr/>
     </w:lvl>
     <w:lvl w:ilvl="6">
       <w:start w:val="1"/>
@@ -2362,7 +2731,6 @@
         </w:tabs>
         <w:ind w:left="2880" w:hanging="360"/>
       </w:pPr>
-      <w:rPr/>
     </w:lvl>
     <w:lvl w:ilvl="7">
       <w:start w:val="1"/>
@@ -2375,7 +2743,6 @@
         </w:tabs>
         <w:ind w:left="3240" w:hanging="360"/>
       </w:pPr>
-      <w:rPr/>
     </w:lvl>
     <w:lvl w:ilvl="8">
       <w:start w:val="1"/>
@@ -2387,6 +2754,243 @@
           <w:tab w:val="num" w:pos="3600"/>
         </w:tabs>
         <w:ind w:left="3600" w:hanging="360"/>
+      </w:pPr>
+    </w:lvl>
+  </w:abstractNum>
+  <w:abstractNum w:abstractNumId="4">
+    <w:lvl w:ilvl="0">
+      <w:start w:val="2"/>
+      <w:numFmt w:val="decimal"/>
+      <w:lvlText w:val="%1."/>
+      <w:lvlJc w:val="left"/>
+      <w:pPr>
+        <w:tabs>
+          <w:tab w:val="num" w:pos="1440"/>
+        </w:tabs>
+        <w:ind w:left="1440" w:hanging="360"/>
+      </w:pPr>
+      <w:rPr/>
+    </w:lvl>
+    <w:lvl w:ilvl="1">
+      <w:start w:val="1"/>
+      <w:numFmt w:val="decimal"/>
+      <w:lvlText w:val="%2."/>
+      <w:lvlJc w:val="left"/>
+      <w:pPr>
+        <w:tabs>
+          <w:tab w:val="num" w:pos="1800"/>
+        </w:tabs>
+        <w:ind w:left="1800" w:hanging="360"/>
+      </w:pPr>
+      <w:rPr/>
+    </w:lvl>
+    <w:lvl w:ilvl="2">
+      <w:start w:val="1"/>
+      <w:numFmt w:val="decimal"/>
+      <w:lvlText w:val="%3."/>
+      <w:lvlJc w:val="left"/>
+      <w:pPr>
+        <w:tabs>
+          <w:tab w:val="num" w:pos="2160"/>
+        </w:tabs>
+        <w:ind w:left="2160" w:hanging="360"/>
+      </w:pPr>
+      <w:rPr/>
+    </w:lvl>
+    <w:lvl w:ilvl="3">
+      <w:start w:val="1"/>
+      <w:numFmt w:val="decimal"/>
+      <w:lvlText w:val="%4."/>
+      <w:lvlJc w:val="left"/>
+      <w:pPr>
+        <w:tabs>
+          <w:tab w:val="num" w:pos="2520"/>
+        </w:tabs>
+        <w:ind w:left="2520" w:hanging="360"/>
+      </w:pPr>
+      <w:rPr/>
+    </w:lvl>
+    <w:lvl w:ilvl="4">
+      <w:start w:val="1"/>
+      <w:numFmt w:val="decimal"/>
+      <w:lvlText w:val="%5."/>
+      <w:lvlJc w:val="left"/>
+      <w:pPr>
+        <w:tabs>
+          <w:tab w:val="num" w:pos="2880"/>
+        </w:tabs>
+        <w:ind w:left="2880" w:hanging="360"/>
+      </w:pPr>
+      <w:rPr/>
+    </w:lvl>
+    <w:lvl w:ilvl="5">
+      <w:start w:val="1"/>
+      <w:numFmt w:val="decimal"/>
+      <w:lvlText w:val="%6."/>
+      <w:lvlJc w:val="left"/>
+      <w:pPr>
+        <w:tabs>
+          <w:tab w:val="num" w:pos="3240"/>
+        </w:tabs>
+        <w:ind w:left="3240" w:hanging="360"/>
+      </w:pPr>
+      <w:rPr/>
+    </w:lvl>
+    <w:lvl w:ilvl="6">
+      <w:start w:val="1"/>
+      <w:numFmt w:val="decimal"/>
+      <w:lvlText w:val="%7."/>
+      <w:lvlJc w:val="left"/>
+      <w:pPr>
+        <w:tabs>
+          <w:tab w:val="num" w:pos="3600"/>
+        </w:tabs>
+        <w:ind w:left="3600" w:hanging="360"/>
+      </w:pPr>
+      <w:rPr/>
+    </w:lvl>
+    <w:lvl w:ilvl="7">
+      <w:start w:val="1"/>
+      <w:numFmt w:val="decimal"/>
+      <w:lvlText w:val="%8."/>
+      <w:lvlJc w:val="left"/>
+      <w:pPr>
+        <w:tabs>
+          <w:tab w:val="num" w:pos="3960"/>
+        </w:tabs>
+        <w:ind w:left="3960" w:hanging="360"/>
+      </w:pPr>
+      <w:rPr/>
+    </w:lvl>
+    <w:lvl w:ilvl="8">
+      <w:start w:val="1"/>
+      <w:numFmt w:val="decimal"/>
+      <w:lvlText w:val="%9."/>
+      <w:lvlJc w:val="left"/>
+      <w:pPr>
+        <w:tabs>
+          <w:tab w:val="num" w:pos="4320"/>
+        </w:tabs>
+        <w:ind w:left="4320" w:hanging="360"/>
+      </w:pPr>
+      <w:rPr/>
+    </w:lvl>
+  </w:abstractNum>
+  <w:abstractNum w:abstractNumId="5">
+    <w:lvl w:ilvl="0">
+      <w:start w:val="2"/>
+      <w:numFmt w:val="decimal"/>
+      <w:lvlText w:val="%1."/>
+      <w:lvlJc w:val="left"/>
+      <w:pPr>
+        <w:tabs>
+          <w:tab w:val="num" w:pos="1440"/>
+        </w:tabs>
+        <w:ind w:left="1440" w:hanging="360"/>
+      </w:pPr>
+      <w:rPr/>
+    </w:lvl>
+    <w:lvl w:ilvl="1">
+      <w:start w:val="1"/>
+      <w:numFmt w:val="decimal"/>
+      <w:lvlText w:val="%2."/>
+      <w:lvlJc w:val="left"/>
+      <w:pPr>
+        <w:tabs>
+          <w:tab w:val="num" w:pos="1800"/>
+        </w:tabs>
+        <w:ind w:left="1800" w:hanging="360"/>
+      </w:pPr>
+      <w:rPr/>
+    </w:lvl>
+    <w:lvl w:ilvl="2">
+      <w:start w:val="1"/>
+      <w:numFmt w:val="decimal"/>
+      <w:lvlText w:val="%3."/>
+      <w:lvlJc w:val="left"/>
+      <w:pPr>
+        <w:tabs>
+          <w:tab w:val="num" w:pos="2160"/>
+        </w:tabs>
+        <w:ind w:left="2160" w:hanging="360"/>
+      </w:pPr>
+      <w:rPr/>
+    </w:lvl>
+    <w:lvl w:ilvl="3">
+      <w:start w:val="1"/>
+      <w:numFmt w:val="decimal"/>
+      <w:lvlText w:val="%4."/>
+      <w:lvlJc w:val="left"/>
+      <w:pPr>
+        <w:tabs>
+          <w:tab w:val="num" w:pos="2520"/>
+        </w:tabs>
+        <w:ind w:left="2520" w:hanging="360"/>
+      </w:pPr>
+      <w:rPr/>
+    </w:lvl>
+    <w:lvl w:ilvl="4">
+      <w:start w:val="1"/>
+      <w:numFmt w:val="decimal"/>
+      <w:lvlText w:val="%5."/>
+      <w:lvlJc w:val="left"/>
+      <w:pPr>
+        <w:tabs>
+          <w:tab w:val="num" w:pos="2880"/>
+        </w:tabs>
+        <w:ind w:left="2880" w:hanging="360"/>
+      </w:pPr>
+      <w:rPr/>
+    </w:lvl>
+    <w:lvl w:ilvl="5">
+      <w:start w:val="1"/>
+      <w:numFmt w:val="decimal"/>
+      <w:lvlText w:val="%6."/>
+      <w:lvlJc w:val="left"/>
+      <w:pPr>
+        <w:tabs>
+          <w:tab w:val="num" w:pos="3240"/>
+        </w:tabs>
+        <w:ind w:left="3240" w:hanging="360"/>
+      </w:pPr>
+      <w:rPr/>
+    </w:lvl>
+    <w:lvl w:ilvl="6">
+      <w:start w:val="1"/>
+      <w:numFmt w:val="decimal"/>
+      <w:lvlText w:val="%7."/>
+      <w:lvlJc w:val="left"/>
+      <w:pPr>
+        <w:tabs>
+          <w:tab w:val="num" w:pos="3600"/>
+        </w:tabs>
+        <w:ind w:left="3600" w:hanging="360"/>
+      </w:pPr>
+      <w:rPr/>
+    </w:lvl>
+    <w:lvl w:ilvl="7">
+      <w:start w:val="1"/>
+      <w:numFmt w:val="decimal"/>
+      <w:lvlText w:val="%8."/>
+      <w:lvlJc w:val="left"/>
+      <w:pPr>
+        <w:tabs>
+          <w:tab w:val="num" w:pos="3960"/>
+        </w:tabs>
+        <w:ind w:left="3960" w:hanging="360"/>
+      </w:pPr>
+      <w:rPr/>
+    </w:lvl>
+    <w:lvl w:ilvl="8">
+      <w:start w:val="1"/>
+      <w:numFmt w:val="decimal"/>
+      <w:lvlText w:val="%9."/>
+      <w:lvlJc w:val="left"/>
+      <w:pPr>
+        <w:tabs>
+          <w:tab w:val="num" w:pos="4320"/>
+        </w:tabs>
+        <w:ind w:left="4320" w:hanging="360"/>
       </w:pPr>
       <w:rPr/>
     </w:lvl>
@@ -2396,6 +3000,15 @@
   </w:num>
   <w:num w:numId="2">
     <w:abstractNumId w:val="2"/>
+  </w:num>
+  <w:num w:numId="3">
+    <w:abstractNumId w:val="3"/>
+  </w:num>
+  <w:num w:numId="4">
+    <w:abstractNumId w:val="4"/>
+  </w:num>
+  <w:num w:numId="5">
+    <w:abstractNumId w:val="5"/>
   </w:num>
 </w:numbering>
 </file>
@@ -2407,16 +3020,13 @@
       <w:rPr>
         <w:rFonts w:ascii="Liberation Serif" w:hAnsi="Liberation Serif" w:eastAsia="Noto Serif CJK SC" w:cs="FreeSans"/>
         <w:kern w:val="2"/>
-        <w:sz w:val="24"/>
+        <w:sz w:val="20"/>
         <w:szCs w:val="24"/>
         <w:lang w:val="en-ZA" w:eastAsia="zh-CN" w:bidi="hi-IN"/>
       </w:rPr>
     </w:rPrDefault>
     <w:pPrDefault>
-      <w:pPr>
-        <w:widowControl/>
-        <w:suppressAutoHyphens w:val="true"/>
-      </w:pPr>
+      <w:pPr/>
     </w:pPrDefault>
   </w:docDefaults>
   <w:style w:type="paragraph" w:styleId="Normal">
@@ -2424,7 +3034,9 @@
     <w:qFormat/>
     <w:pPr>
       <w:widowControl/>
+      <w:suppressAutoHyphens w:val="true"/>
       <w:bidi w:val="0"/>
+      <w:jc w:val="left"/>
     </w:pPr>
     <w:rPr>
       <w:rFonts w:ascii="Liberation Serif" w:hAnsi="Liberation Serif" w:eastAsia="Noto Serif CJK SC" w:cs="FreeSans"/>
@@ -2435,13 +3047,33 @@
       <w:lang w:val="en-ZA" w:eastAsia="zh-CN" w:bidi="hi-IN"/>
     </w:rPr>
   </w:style>
+  <w:style w:type="paragraph" w:styleId="Heading1">
+    <w:name w:val="Heading 1"/>
+    <w:basedOn w:val="Heading"/>
+    <w:qFormat/>
+    <w:pPr>
+      <w:numPr>
+        <w:ilvl w:val="0"/>
+        <w:numId w:val="1"/>
+      </w:numPr>
+      <w:spacing w:before="240" w:after="120"/>
+      <w:outlineLvl w:val="0"/>
+    </w:pPr>
+    <w:rPr>
+      <w:rFonts w:ascii="Arial" w:hAnsi="Arial"/>
+      <w:b/>
+      <w:bCs/>
+      <w:sz w:val="36"/>
+      <w:szCs w:val="36"/>
+    </w:rPr>
+  </w:style>
   <w:style w:type="character" w:styleId="NumberingSymbols">
     <w:name w:val="Numbering Symbols"/>
     <w:qFormat/>
     <w:rPr/>
   </w:style>
   <w:style w:type="character" w:styleId="InternetLink">
-    <w:name w:val="Hyperlink"/>
+    <w:name w:val="Internet Link"/>
     <w:rPr>
       <w:color w:val="000080"/>
       <w:u w:val="single"/>
@@ -2509,7 +3141,6 @@
   <w:style w:type="paragraph" w:styleId="Title">
     <w:name w:val="Title"/>
     <w:basedOn w:val="Heading"/>
-    <w:next w:val="TextBody"/>
     <w:qFormat/>
     <w:pPr>
       <w:jc w:val="center"/>
@@ -2573,7 +3204,6 @@
   <w:style w:type="paragraph" w:styleId="Subtitle">
     <w:name w:val="Subtitle"/>
     <w:basedOn w:val="Heading"/>
-    <w:next w:val="TextBody"/>
     <w:qFormat/>
     <w:pPr>
       <w:spacing w:before="60" w:after="120"/>

</xml_diff>

<commit_message>
modify documentation and NB classifier
</commit_message>
<xml_diff>
--- a/ML Assignment.docx
+++ b/ML Assignment.docx
@@ -44,7 +44,7 @@
         </w:tblBorders>
         <w:tblCellMar>
           <w:top w:w="55" w:type="dxa"/>
-          <w:left w:w="47" w:type="dxa"/>
+          <w:left w:w="46" w:type="dxa"/>
           <w:bottom w:w="55" w:type="dxa"/>
           <w:right w:w="55" w:type="dxa"/>
         </w:tblCellMar>
@@ -269,19 +269,7 @@
         <w:rPr>
           <w:rFonts w:ascii="Arial" w:hAnsi="Arial"/>
         </w:rPr>
-        <w:t xml:space="preserve">Our dataset has just under 18 000 job descriptions and around 800 of them are fraudulent. The data set contains 13 string/text columns, 4 boolean(0/1) columns and an ID column. We are using this dataset to create classification models that can learn whether a job </w:t>
-      </w:r>
-      <w:r>
-        <w:rPr>
-          <w:rFonts w:ascii="Arial" w:hAnsi="Arial"/>
-        </w:rPr>
-        <w:t xml:space="preserve">post </w:t>
-      </w:r>
-      <w:r>
-        <w:rPr>
-          <w:rFonts w:ascii="Arial" w:hAnsi="Arial"/>
-        </w:rPr>
-        <w:t>is real or fraudulent.</w:t>
+        <w:t>Our dataset has just under 18 000 job descriptions and around 800 of them are fraudulent. The data set contains 13 string/text columns, 4 boolean(0/1) columns and an ID column. We are using this dataset to create classification models that can learn whether a job post is real or fraudulent.</w:t>
       </w:r>
     </w:p>
     <w:tbl>
@@ -2306,234 +2294,18 @@
         <w:rPr>
           <w:rFonts w:ascii="Arial" w:hAnsi="Arial"/>
         </w:rPr>
-        <w:t xml:space="preserve">The data set we used </w:t>
-      </w:r>
-      <w:r>
-        <w:rPr>
-          <w:rFonts w:ascii="Arial" w:hAnsi="Arial"/>
-        </w:rPr>
-        <w:t>is</w:t>
-      </w:r>
-      <w:r>
-        <w:rPr>
-          <w:rFonts w:ascii="Arial" w:hAnsi="Arial"/>
-        </w:rPr>
-        <w:t xml:space="preserve"> in a excel spreadsheet. The inputs are structured in such a way that each data point has all </w:t>
-      </w:r>
-      <w:r>
-        <w:rPr>
-          <w:rFonts w:ascii="Arial" w:hAnsi="Arial"/>
-        </w:rPr>
-        <w:t>its</w:t>
-      </w:r>
-      <w:r>
-        <w:rPr>
-          <w:rFonts w:ascii="Arial" w:hAnsi="Arial"/>
-        </w:rPr>
-        <w:t xml:space="preserve"> features and the corresponding class it belongs to, which can either be 0 or 1 to represent </w:t>
-      </w:r>
-      <w:r>
-        <w:rPr>
-          <w:rFonts w:ascii="Arial" w:hAnsi="Arial"/>
-        </w:rPr>
-        <w:t>whether it is a real or fraudulent job post, respectively.</w:t>
-        <w:br/>
-      </w:r>
-      <w:r>
-        <w:rPr>
-          <w:rFonts w:ascii="Arial" w:hAnsi="Arial"/>
-        </w:rPr>
-        <w:br/>
-        <w:t xml:space="preserve">We </w:t>
-      </w:r>
-      <w:r>
-        <w:rPr>
-          <w:rFonts w:ascii="Arial" w:hAnsi="Arial"/>
-        </w:rPr>
-        <w:t>found</w:t>
-      </w:r>
-      <w:r>
-        <w:rPr>
-          <w:rFonts w:ascii="Arial" w:hAnsi="Arial"/>
-        </w:rPr>
-        <w:t xml:space="preserve"> that some values in certain features were the same but had upper-case letters while others had lower-case letter</w:t>
-      </w:r>
-      <w:r>
-        <w:rPr>
-          <w:rFonts w:ascii="Arial" w:hAnsi="Arial"/>
-        </w:rPr>
-        <w:t>s</w:t>
-      </w:r>
-      <w:r>
-        <w:rPr>
-          <w:rFonts w:ascii="Arial" w:hAnsi="Arial"/>
-        </w:rPr>
-        <w:t xml:space="preserve">. To </w:t>
-      </w:r>
-      <w:r>
-        <w:rPr>
-          <w:rFonts w:ascii="Arial" w:hAnsi="Arial"/>
-        </w:rPr>
-        <w:t>fix</w:t>
-      </w:r>
-      <w:r>
-        <w:rPr>
-          <w:rFonts w:ascii="Arial" w:hAnsi="Arial"/>
-        </w:rPr>
-        <w:t xml:space="preserve"> this ,in code, we </w:t>
-      </w:r>
-      <w:r>
-        <w:rPr>
-          <w:rFonts w:ascii="Arial" w:hAnsi="Arial"/>
-        </w:rPr>
-        <w:t xml:space="preserve"> </w:t>
-      </w:r>
-      <w:r>
-        <w:rPr>
-          <w:rFonts w:ascii="Arial" w:hAnsi="Arial"/>
-        </w:rPr>
-        <w:t>convert</w:t>
-      </w:r>
-      <w:r>
-        <w:rPr>
-          <w:rFonts w:ascii="Arial" w:hAnsi="Arial"/>
-        </w:rPr>
-        <w:t>ed</w:t>
-      </w:r>
-      <w:r>
-        <w:rPr>
-          <w:rFonts w:ascii="Arial" w:hAnsi="Arial"/>
-        </w:rPr>
-        <w:t xml:space="preserve"> all values to lower-case letters so that when </w:t>
-      </w:r>
-      <w:r>
-        <w:rPr>
-          <w:rFonts w:ascii="Arial" w:hAnsi="Arial"/>
-        </w:rPr>
-        <w:t xml:space="preserve">we count </w:t>
-      </w:r>
-      <w:r>
-        <w:rPr>
-          <w:rFonts w:ascii="Arial" w:hAnsi="Arial"/>
-        </w:rPr>
-        <w:t>unique values for each feature we don’t count the same values more than once.</w:t>
+        <w:t>The data set we used is in a excel spreadsheet. The inputs are structured in such a way that each data point has all its features and the corresponding class it belongs to, which can either be 0 or 1 to represent whether it is a real or fraudulent job post, respectively.</w:t>
         <w:br/>
         <w:br/>
-      </w:r>
-      <w:r>
-        <w:rPr>
-          <w:rFonts w:ascii="Arial" w:hAnsi="Arial"/>
-        </w:rPr>
-        <w:t>We</w:t>
-      </w:r>
-      <w:r>
-        <w:rPr>
-          <w:rFonts w:ascii="Arial" w:hAnsi="Arial"/>
-        </w:rPr>
-        <w:t xml:space="preserve"> preprocess</w:t>
-      </w:r>
-      <w:r>
-        <w:rPr>
-          <w:rFonts w:ascii="Arial" w:hAnsi="Arial"/>
-        </w:rPr>
-        <w:t>ed the</w:t>
-      </w:r>
-      <w:r>
-        <w:rPr>
-          <w:rFonts w:ascii="Arial" w:hAnsi="Arial"/>
-        </w:rPr>
-        <w:t xml:space="preserve"> dataset </w:t>
-      </w:r>
-      <w:r>
-        <w:rPr>
-          <w:rFonts w:ascii="Arial" w:hAnsi="Arial"/>
-        </w:rPr>
-        <w:t xml:space="preserve">by </w:t>
-      </w:r>
-      <w:r>
-        <w:rPr>
-          <w:rFonts w:ascii="Arial" w:hAnsi="Arial"/>
-        </w:rPr>
-        <w:t>repla</w:t>
-      </w:r>
-      <w:r>
-        <w:rPr>
-          <w:rFonts w:ascii="Arial" w:hAnsi="Arial"/>
-        </w:rPr>
-        <w:t xml:space="preserve">cing </w:t>
-      </w:r>
-      <w:r>
-        <w:rPr>
-          <w:rFonts w:ascii="Arial" w:hAnsi="Arial"/>
-        </w:rPr>
-        <w:t xml:space="preserve">all blank </w:t>
-      </w:r>
-      <w:r>
-        <w:rPr>
-          <w:rFonts w:ascii="Arial" w:hAnsi="Arial"/>
-        </w:rPr>
-        <w:t>values</w:t>
-      </w:r>
-      <w:r>
-        <w:rPr>
-          <w:rFonts w:ascii="Arial" w:hAnsi="Arial"/>
-        </w:rPr>
-        <w:t xml:space="preserve"> and </w:t>
-      </w:r>
-      <w:r>
-        <w:rPr>
-          <w:rFonts w:ascii="Arial" w:hAnsi="Arial"/>
-        </w:rPr>
-        <w:t>values</w:t>
-      </w:r>
-      <w:r>
-        <w:rPr>
-          <w:rFonts w:ascii="Arial" w:hAnsi="Arial"/>
-        </w:rPr>
-        <w:t xml:space="preserve"> marked as null to missing as this was easier to work with. </w:t>
-      </w:r>
-      <w:r>
-        <w:rPr>
-          <w:rFonts w:ascii="Arial" w:hAnsi="Arial"/>
-        </w:rPr>
-        <w:br/>
-      </w:r>
-      <w:r>
-        <w:rPr>
-          <w:rFonts w:ascii="Arial" w:hAnsi="Arial"/>
-        </w:rPr>
-        <w:t xml:space="preserve">We also removed punction marks from some of the feature </w:t>
-      </w:r>
-      <w:r>
-        <w:rPr>
-          <w:rFonts w:ascii="Arial" w:hAnsi="Arial"/>
-        </w:rPr>
-        <w:t>values</w:t>
-      </w:r>
-      <w:r>
-        <w:rPr>
-          <w:rFonts w:ascii="Arial" w:hAnsi="Arial"/>
-        </w:rPr>
-        <w:t>.</w:t>
-      </w:r>
-      <w:r>
-        <w:rPr>
-          <w:rFonts w:ascii="Arial" w:hAnsi="Arial"/>
-        </w:rPr>
+        <w:t>We found that some values in certain features were the same but had upper-case letters while others had lower-case letters. To fix this ,in code, we  converted all values to lower-case letters so that when we count unique values for each feature we don’t count the same values more than once.</w:t>
         <w:br/>
         <w:br/>
-      </w:r>
-      <w:r>
-        <w:rPr>
-          <w:rFonts w:ascii="Arial" w:hAnsi="Arial"/>
-        </w:rPr>
-        <w:t xml:space="preserve">We </w:t>
-      </w:r>
-      <w:r>
-        <w:rPr>
-          <w:rFonts w:ascii="Arial" w:hAnsi="Arial"/>
-        </w:rPr>
-        <w:t>split the dataset into training, validation and testing data, we allocated 60% of the dataset to be training data, approximately 30% to be validation data and approximately 10% to be testing data.</w:t>
+        <w:t xml:space="preserve">We preprocessed the dataset by replacing all blank values and values marked as null to ‘missing’ as this was easier to work with. </w:t>
+        <w:br/>
+        <w:t>We also removed punction marks from some of the feature values.</w:t>
+        <w:br/>
+        <w:br/>
+        <w:t>We split the dataset into training, validation and testing data, we allocated 60% of the dataset to be training data, approximately 30% to be validation data and approximately 10% to be testing data.</w:t>
       </w:r>
     </w:p>
     <w:p>
@@ -2552,25 +2324,7 @@
         <w:rPr>
           <w:rFonts w:ascii="Arial" w:hAnsi="Arial"/>
         </w:rPr>
-        <w:t>The classification algorithms we used are Naive Bayes Classifier and L</w:t>
-      </w:r>
-      <w:r>
-        <w:rPr>
-          <w:rFonts w:ascii="Arial" w:hAnsi="Arial"/>
-        </w:rPr>
-        <w:t>ogistic</w:t>
-      </w:r>
-      <w:r>
-        <w:rPr>
-          <w:rFonts w:ascii="Arial" w:hAnsi="Arial"/>
-        </w:rPr>
-        <w:t xml:space="preserve"> Regression</w:t>
-      </w:r>
-      <w:r>
-        <w:rPr>
-          <w:rFonts w:ascii="Arial" w:hAnsi="Arial"/>
-        </w:rPr>
-        <w:t>:</w:t>
+        <w:t>The classification algorithms we used are Naive Bayes Classifier and Logistic Regression:</w:t>
       </w:r>
     </w:p>
     <w:p>
@@ -2618,13 +2372,7 @@
         <w:rPr>
           <w:rFonts w:ascii="Arial" w:hAnsi="Arial"/>
         </w:rPr>
-        <w:t xml:space="preserve">We used </w:t>
-      </w:r>
-      <w:r>
-        <w:rPr>
-          <w:rFonts w:ascii="Arial" w:hAnsi="Arial"/>
-        </w:rPr>
-        <w:t>the naive bayes formula: P( y | x ) = ( P( x | y ) * P( y) ) / P( x ),</w:t>
+        <w:t>We used the naive bayes formula: P( y | x ) = ( P( x | y ) * P( y) ) / P( x ),</w:t>
       </w:r>
     </w:p>
     <w:p>
@@ -2643,79 +2391,7 @@
         <w:rPr>
           <w:rFonts w:ascii="Arial" w:hAnsi="Arial"/>
         </w:rPr>
-        <w:t xml:space="preserve">We then used the training dataset to compute the </w:t>
-      </w:r>
-      <w:r>
-        <w:rPr>
-          <w:rFonts w:ascii="Arial" w:hAnsi="Arial"/>
-        </w:rPr>
-        <w:t xml:space="preserve">prior probabilities, which in the formula would be represented by P( y ). </w:t>
-      </w:r>
-      <w:r>
-        <w:rPr>
-          <w:rFonts w:ascii="Arial" w:hAnsi="Arial"/>
-        </w:rPr>
-        <w:t xml:space="preserve">The proir probability </w:t>
-      </w:r>
-      <w:r>
-        <w:rPr>
-          <w:rFonts w:ascii="Arial" w:hAnsi="Arial"/>
-        </w:rPr>
-        <w:t>is</w:t>
-      </w:r>
-      <w:r>
-        <w:rPr>
-          <w:rFonts w:ascii="Arial" w:hAnsi="Arial"/>
-        </w:rPr>
-        <w:t xml:space="preserve"> the probabilit</w:t>
-      </w:r>
-      <w:r>
-        <w:rPr>
-          <w:rFonts w:ascii="Arial" w:hAnsi="Arial"/>
-        </w:rPr>
-        <w:t>y</w:t>
-      </w:r>
-      <w:r>
-        <w:rPr>
-          <w:rFonts w:ascii="Arial" w:hAnsi="Arial"/>
-        </w:rPr>
-        <w:t xml:space="preserve"> of any job posting being fraudulent and </w:t>
-      </w:r>
-      <w:r>
-        <w:rPr>
-          <w:rFonts w:ascii="Arial" w:hAnsi="Arial"/>
-        </w:rPr>
-        <w:t xml:space="preserve">the probability </w:t>
-      </w:r>
-      <w:r>
-        <w:rPr>
-          <w:rFonts w:ascii="Arial" w:hAnsi="Arial"/>
-        </w:rPr>
-        <w:t>of it being non-fraudulent</w:t>
-      </w:r>
-      <w:r>
-        <w:rPr>
-          <w:rFonts w:ascii="Arial" w:hAnsi="Arial"/>
-        </w:rPr>
-        <w:t xml:space="preserve">(real) </w:t>
-      </w:r>
-      <w:r>
-        <w:rPr>
-          <w:rFonts w:ascii="Arial" w:hAnsi="Arial"/>
-        </w:rPr>
-        <w:t xml:space="preserve">before observing any </w:t>
-      </w:r>
-      <w:r>
-        <w:rPr>
-          <w:rFonts w:ascii="Arial" w:hAnsi="Arial"/>
-        </w:rPr>
-        <w:t>more data</w:t>
-      </w:r>
-      <w:r>
-        <w:rPr>
-          <w:rFonts w:ascii="Arial" w:hAnsi="Arial"/>
-        </w:rPr>
-        <w:t>.</w:t>
+        <w:t>We then used the training dataset to compute the prior probabilities, which in the formula would be represented by P( y ). The proir probability is the probability of any job posting being fraudulent and the probability of it being non-fraudulent(real) before observing any more data.</w:t>
       </w:r>
     </w:p>
     <w:p>
@@ -2734,43 +2410,8 @@
         <w:rPr>
           <w:rFonts w:ascii="Arial" w:hAnsi="Arial"/>
         </w:rPr>
-        <w:t>We then</w:t>
-      </w:r>
-      <w:r>
-        <w:rPr>
-          <w:rFonts w:ascii="Arial" w:hAnsi="Arial"/>
-        </w:rPr>
-        <w:t xml:space="preserve"> create a class conditional model </w:t>
-      </w:r>
-      <w:r>
-        <w:rPr>
-          <w:rFonts w:ascii="Arial" w:hAnsi="Arial"/>
-        </w:rPr>
-        <w:t>which includes c</w:t>
-      </w:r>
-      <w:r>
-        <w:rPr>
-          <w:rFonts w:ascii="Arial" w:hAnsi="Arial"/>
-        </w:rPr>
-        <w:t>alculat</w:t>
-      </w:r>
-      <w:r>
-        <w:rPr>
-          <w:rFonts w:ascii="Arial" w:hAnsi="Arial"/>
-        </w:rPr>
-        <w:t>ing</w:t>
-      </w:r>
-      <w:r>
-        <w:rPr>
-          <w:rFonts w:ascii="Arial" w:hAnsi="Arial"/>
-        </w:rPr>
-        <w:t xml:space="preserve"> the likelihood, which in the formula is given by P( x | y ).This probability is simply asking, given that the job posting is fraudulent / non-fraudulent, what is the probability of seeing this particular job posting? </w:t>
+        <w:t xml:space="preserve">We then create a class conditional model which includes calculating the likelihood, which in the formula is given by P( x | y ).This probability is simply asking, given that the job posting is fraudulent / non-fraudulent, what is the probability of seeing this particular job posting? </w:t>
         <w:br/>
-      </w:r>
-      <w:r>
-        <w:rPr>
-          <w:rFonts w:ascii="Arial" w:hAnsi="Arial"/>
-        </w:rPr>
         <w:t>Calculating likelihood includes:</w:t>
       </w:r>
     </w:p>
@@ -2790,13 +2431,7 @@
         <w:rPr>
           <w:rFonts w:ascii="Arial" w:hAnsi="Arial"/>
         </w:rPr>
-        <w:t>F</w:t>
-      </w:r>
-      <w:r>
-        <w:rPr>
-          <w:rFonts w:ascii="Arial" w:hAnsi="Arial"/>
-        </w:rPr>
-        <w:t>inding all the unique values in each feature of the dataset.</w:t>
+        <w:t>Finding all the unique values in each feature of the dataset.</w:t>
       </w:r>
     </w:p>
     <w:p>
@@ -2815,97 +2450,7 @@
         <w:rPr>
           <w:rFonts w:ascii="Arial" w:hAnsi="Arial"/>
         </w:rPr>
-        <w:t>F</w:t>
-      </w:r>
-      <w:r>
-        <w:rPr>
-          <w:rFonts w:ascii="Arial" w:hAnsi="Arial"/>
-        </w:rPr>
-        <w:t>or</w:t>
-      </w:r>
-      <w:r>
-        <w:rPr>
-          <w:rFonts w:ascii="Arial" w:hAnsi="Arial"/>
-        </w:rPr>
-        <w:t xml:space="preserve"> each </w:t>
-      </w:r>
-      <w:r>
-        <w:rPr>
-          <w:rFonts w:ascii="Arial" w:hAnsi="Arial"/>
-        </w:rPr>
-        <w:t xml:space="preserve">of the </w:t>
-      </w:r>
-      <w:r>
-        <w:rPr>
-          <w:rFonts w:ascii="Arial" w:hAnsi="Arial"/>
-        </w:rPr>
-        <w:t xml:space="preserve">unique </w:t>
-      </w:r>
-      <w:r>
-        <w:rPr>
-          <w:rFonts w:ascii="Arial" w:hAnsi="Arial"/>
-        </w:rPr>
-        <w:t>value</w:t>
-      </w:r>
-      <w:r>
-        <w:rPr>
-          <w:rFonts w:ascii="Arial" w:hAnsi="Arial"/>
-        </w:rPr>
-        <w:t>s</w:t>
-      </w:r>
-      <w:r>
-        <w:rPr>
-          <w:rFonts w:ascii="Arial" w:hAnsi="Arial"/>
-        </w:rPr>
-        <w:t xml:space="preserve"> in each feature</w:t>
-      </w:r>
-      <w:r>
-        <w:rPr>
-          <w:rFonts w:ascii="Arial" w:hAnsi="Arial"/>
-        </w:rPr>
-        <w:t xml:space="preserve"> we </w:t>
-      </w:r>
-      <w:r>
-        <w:rPr>
-          <w:rFonts w:ascii="Arial" w:hAnsi="Arial"/>
-        </w:rPr>
-        <w:t>compute</w:t>
-      </w:r>
-      <w:r>
-        <w:rPr>
-          <w:rFonts w:ascii="Arial" w:hAnsi="Arial"/>
-        </w:rPr>
-        <w:t xml:space="preserve"> the probability of it </w:t>
-      </w:r>
-      <w:r>
-        <w:rPr>
-          <w:rFonts w:ascii="Arial" w:hAnsi="Arial"/>
-        </w:rPr>
-        <w:t xml:space="preserve">belonging in a job posting that is </w:t>
-      </w:r>
-      <w:r>
-        <w:rPr>
-          <w:rFonts w:ascii="Arial" w:hAnsi="Arial"/>
-        </w:rPr>
-        <w:t>fraudulent</w:t>
-      </w:r>
-      <w:r>
-        <w:rPr>
-          <w:rFonts w:ascii="Arial" w:hAnsi="Arial"/>
-        </w:rPr>
-        <w:t xml:space="preserve"> and a</w:t>
-      </w:r>
-      <w:r>
-        <w:rPr>
-          <w:rFonts w:ascii="Arial" w:hAnsi="Arial"/>
-        </w:rPr>
-        <w:t xml:space="preserve"> job posting that is</w:t>
-      </w:r>
-      <w:r>
-        <w:rPr>
-          <w:rFonts w:ascii="Arial" w:hAnsi="Arial"/>
-        </w:rPr>
-        <w:t xml:space="preserve"> non-fraudulent.</w:t>
+        <w:t>For each of the unique values in each feature we compute the probability of it belonging in a job posting that is fraudulent and a job posting that is non-fraudulent.</w:t>
       </w:r>
     </w:p>
     <w:p>
@@ -2924,55 +2469,7 @@
         <w:rPr>
           <w:rFonts w:ascii="Arial" w:hAnsi="Arial"/>
         </w:rPr>
-        <w:t xml:space="preserve">Now that we have this information we </w:t>
-      </w:r>
-      <w:r>
-        <w:rPr>
-          <w:rFonts w:ascii="Arial" w:hAnsi="Arial"/>
-        </w:rPr>
-        <w:t xml:space="preserve">can </w:t>
-      </w:r>
-      <w:r>
-        <w:rPr>
-          <w:rFonts w:ascii="Arial" w:hAnsi="Arial"/>
-        </w:rPr>
-        <w:t xml:space="preserve">use the independence rule of naive bayes which assumes that each of the features are independent of one another. This means </w:t>
-      </w:r>
-      <w:r>
-        <w:rPr>
-          <w:rFonts w:ascii="Arial" w:hAnsi="Arial"/>
-        </w:rPr>
-        <w:t xml:space="preserve">each feature is equally important and this means </w:t>
-      </w:r>
-      <w:r>
-        <w:rPr>
-          <w:rFonts w:ascii="Arial" w:hAnsi="Arial"/>
-        </w:rPr>
-        <w:t xml:space="preserve">given a job posting with certain features we can calculate the probability of that job posting being fraudulent and the probability of it beng non-fraudulent by multiplying </w:t>
-      </w:r>
-      <w:r>
-        <w:rPr>
-          <w:rFonts w:ascii="Arial" w:hAnsi="Arial"/>
-        </w:rPr>
-        <w:t xml:space="preserve">the probabilities of </w:t>
-      </w:r>
-      <w:r>
-        <w:rPr>
-          <w:rFonts w:ascii="Arial" w:hAnsi="Arial"/>
-        </w:rPr>
-        <w:t xml:space="preserve">those feature values </w:t>
-      </w:r>
-      <w:r>
-        <w:rPr>
-          <w:rFonts w:ascii="Arial" w:hAnsi="Arial"/>
-        </w:rPr>
-        <w:t>given a certain class target</w:t>
-      </w:r>
-      <w:r>
-        <w:rPr>
-          <w:rFonts w:ascii="Arial" w:hAnsi="Arial"/>
-        </w:rPr>
-        <w:t>.</w:t>
+        <w:t>Now that we have this information we can use the independence rule of naive bayes which assumes that each of the features are independent of one another. This means each feature is equally important and this means given a job posting with certain features we can calculate the probability of that job posting being fraudulent and the probability of it beng non-fraudulent by multiplying the probabilities of those feature values given a certain class target.</w:t>
       </w:r>
     </w:p>
     <w:p>
@@ -2991,19 +2488,7 @@
         <w:rPr>
           <w:rFonts w:ascii="Arial" w:hAnsi="Arial"/>
         </w:rPr>
-        <w:t xml:space="preserve">As an example, given a job posting with the title ‘Marketing intern’, location ‘us’, salary_range ‘5000-10000’, etc. We can get the probaility of the title given that the job posting is fraudulent, </w:t>
-      </w:r>
-      <w:r>
-        <w:rPr>
-          <w:rFonts w:ascii="Arial" w:hAnsi="Arial"/>
-        </w:rPr>
-        <w:t xml:space="preserve">probability of </w:t>
-      </w:r>
-      <w:r>
-        <w:rPr>
-          <w:rFonts w:ascii="Arial" w:hAnsi="Arial"/>
-        </w:rPr>
-        <w:t>location given that job posting is fraudulent, etc. Which we then multiply together to get the likelihood.</w:t>
+        <w:t>As an example, given a job posting with the title ‘Marketing intern’, location ‘us’, salary_range ‘5000-10000’, etc. We can get the probaility of the title given that the job posting is fraudulent, probability of location given that job posting is fraudulent, etc. Which we then multiply together to get the likelihood.</w:t>
       </w:r>
     </w:p>
     <w:p>
@@ -3022,109 +2507,83 @@
         <w:rPr>
           <w:rFonts w:ascii="Arial" w:hAnsi="Arial"/>
         </w:rPr>
-        <w:t xml:space="preserve">After </w:t>
-      </w:r>
-      <w:r>
-        <w:rPr>
-          <w:rFonts w:ascii="Arial" w:hAnsi="Arial"/>
-        </w:rPr>
-        <w:t>obtaining</w:t>
-      </w:r>
-      <w:r>
-        <w:rPr>
-          <w:rFonts w:ascii="Arial" w:hAnsi="Arial"/>
-        </w:rPr>
-        <w:t xml:space="preserve"> these likelihoods we </w:t>
-      </w:r>
-      <w:r>
-        <w:rPr>
-          <w:rFonts w:ascii="Arial" w:hAnsi="Arial"/>
-        </w:rPr>
-        <w:t>multiply them by the corresponding prior probability we computed to get</w:t>
-      </w:r>
-      <w:r>
-        <w:rPr>
-          <w:rFonts w:ascii="Arial" w:hAnsi="Arial"/>
-        </w:rPr>
-        <w:t xml:space="preserve"> the numerator </w:t>
-      </w:r>
-      <w:r>
-        <w:rPr>
-          <w:rFonts w:ascii="Arial" w:hAnsi="Arial"/>
-        </w:rPr>
-        <w:t>according to the naive bayes formula</w:t>
-      </w:r>
-      <w:r>
-        <w:rPr>
-          <w:rFonts w:ascii="Arial" w:hAnsi="Arial"/>
-        </w:rPr>
-        <w:t xml:space="preserve">. Since the denominator is going to </w:t>
-      </w:r>
-      <w:r>
-        <w:rPr>
-          <w:rFonts w:ascii="Arial" w:hAnsi="Arial"/>
-        </w:rPr>
-        <w:t>be</w:t>
-      </w:r>
-      <w:r>
-        <w:rPr>
-          <w:rFonts w:ascii="Arial" w:hAnsi="Arial"/>
-        </w:rPr>
-        <w:t xml:space="preserve"> the same for both classes </w:t>
-      </w:r>
-      <w:r>
-        <w:rPr>
-          <w:rFonts w:ascii="Arial" w:hAnsi="Arial"/>
-        </w:rPr>
-        <w:t>(fraudulent &amp; non-fraudulent)</w:t>
-      </w:r>
-      <w:r>
-        <w:rPr>
-          <w:rFonts w:ascii="Arial" w:hAnsi="Arial"/>
-        </w:rPr>
-        <w:t xml:space="preserve">, we just calculate the numerator </w:t>
-      </w:r>
-      <w:r>
-        <w:rPr>
-          <w:rFonts w:ascii="Arial" w:hAnsi="Arial"/>
-        </w:rPr>
-        <w:t>and</w:t>
-      </w:r>
-      <w:r>
-        <w:rPr>
-          <w:rFonts w:ascii="Arial" w:hAnsi="Arial"/>
-        </w:rPr>
-        <w:t xml:space="preserve"> </w:t>
-      </w:r>
-      <w:r>
-        <w:rPr>
-          <w:rFonts w:ascii="Arial" w:hAnsi="Arial"/>
-        </w:rPr>
-        <w:t>u</w:t>
-      </w:r>
-      <w:r>
-        <w:rPr>
-          <w:rFonts w:ascii="Arial" w:hAnsi="Arial"/>
-        </w:rPr>
-        <w:t xml:space="preserve">sing </w:t>
-      </w:r>
-      <w:r>
-        <w:rPr>
-          <w:rFonts w:ascii="Arial" w:hAnsi="Arial"/>
-        </w:rPr>
-        <w:t xml:space="preserve">the </w:t>
-      </w:r>
-      <w:r>
-        <w:rPr>
-          <w:rFonts w:ascii="Arial" w:hAnsi="Arial"/>
-        </w:rPr>
-        <w:t>MA</w:t>
-      </w:r>
-      <w:r>
-        <w:rPr>
-          <w:rFonts w:ascii="Arial" w:hAnsi="Arial"/>
-        </w:rPr>
-        <w:t>P (maximum a posteriori probability) which simply says we take the maximum probability between the two classes and that becomes the class label for that data point.</w:t>
+        <w:t>After obtaining these likelihoods we multiply them by the corresponding prior probability we computed to get the numerator according to the naive bayes formula. Since the denominator is going to be the same for both classes (fraudulent &amp; non-fraudulent), we just calculate the numerator and using the MAP (maximum a posteriori probability) which simply says we take the maximum probability between the two classes and that becomes the class label for that data point.</w:t>
+      </w:r>
+    </w:p>
+    <w:p>
+      <w:pPr>
+        <w:pStyle w:val="Normal"/>
+        <w:numPr>
+          <w:ilvl w:val="2"/>
+          <w:numId w:val="5"/>
+        </w:numPr>
+        <w:bidi w:val="0"/>
+        <w:spacing w:before="0" w:after="140"/>
+        <w:jc w:val="left"/>
+        <w:rPr/>
+      </w:pPr>
+      <w:r>
+        <w:rPr>
+          <w:rFonts w:ascii="Arial" w:hAnsi="Arial"/>
+        </w:rPr>
+        <w:t xml:space="preserve">Note: We had to implement sentiment analysis on the features company_profile,description, requirements and benefits because they are heavily text based. </w:t>
+      </w:r>
+    </w:p>
+    <w:p>
+      <w:pPr>
+        <w:pStyle w:val="Normal"/>
+        <w:numPr>
+          <w:ilvl w:val="3"/>
+          <w:numId w:val="5"/>
+        </w:numPr>
+        <w:bidi w:val="0"/>
+        <w:spacing w:before="0" w:after="140"/>
+        <w:jc w:val="left"/>
+        <w:rPr/>
+      </w:pPr>
+      <w:r>
+        <w:rPr>
+          <w:rFonts w:ascii="Arial" w:hAnsi="Arial"/>
+        </w:rPr>
+        <w:t xml:space="preserve">This allowed us to have the likelihood of each unique word belonging to a fraudelent or real job post. </w:t>
+      </w:r>
+    </w:p>
+    <w:p>
+      <w:pPr>
+        <w:pStyle w:val="Normal"/>
+        <w:numPr>
+          <w:ilvl w:val="3"/>
+          <w:numId w:val="5"/>
+        </w:numPr>
+        <w:bidi w:val="0"/>
+        <w:spacing w:before="0" w:after="140"/>
+        <w:jc w:val="left"/>
+        <w:rPr/>
+      </w:pPr>
+      <w:r>
+        <w:rPr>
+          <w:rFonts w:ascii="Arial" w:hAnsi="Arial"/>
+        </w:rPr>
+        <w:t>When we get a new job post we extract the features listed above and encode them. We then use the encoded array to help us find the likelihood an individual word in a specific feature of the data post belongs to a fraudulent or real job post.</w:t>
+      </w:r>
+    </w:p>
+    <w:p>
+      <w:pPr>
+        <w:pStyle w:val="Normal"/>
+        <w:numPr>
+          <w:ilvl w:val="3"/>
+          <w:numId w:val="5"/>
+        </w:numPr>
+        <w:bidi w:val="0"/>
+        <w:spacing w:before="0" w:after="140"/>
+        <w:jc w:val="left"/>
+        <w:rPr/>
+      </w:pPr>
+      <w:r>
+        <w:rPr>
+          <w:rFonts w:ascii="Arial" w:hAnsi="Arial"/>
+        </w:rPr>
+        <w:t>We use the likelihoods of each word to give use the overall likelihood that the feature is fraudulent or real.</w:t>
       </w:r>
     </w:p>
     <w:p>
@@ -3190,7 +2649,13 @@
         <w:rPr>
           <w:rFonts w:ascii="Arial" w:hAnsi="Arial"/>
         </w:rPr>
-        <w:t>Errors of the model in the form of a confusion matrix:</w:t>
+        <w:t>E</w:t>
+      </w:r>
+      <w:r>
+        <w:rPr>
+          <w:rFonts w:ascii="Arial" w:hAnsi="Arial"/>
+        </w:rPr>
+        <w:t>rrors of the model in the form of a confusion matrix:</w:t>
       </w:r>
     </w:p>
     <w:p>
@@ -3203,13 +2668,30 @@
         <w:bidi w:val="0"/>
         <w:spacing w:before="0" w:after="140"/>
         <w:jc w:val="left"/>
-        <w:rPr>
-          <w:b/>
+        <w:rPr/>
+      </w:pPr>
+      <w:r>
+        <w:rPr>
+          <w:rFonts w:ascii="Arial" w:hAnsi="Arial"/>
           <w:b/>
           <w:bCs/>
           <w:sz w:val="28"/>
           <w:szCs w:val="28"/>
         </w:rPr>
+        <w:t>Logistic Regression:</w:t>
+      </w:r>
+    </w:p>
+    <w:p>
+      <w:pPr>
+        <w:pStyle w:val="TextBody"/>
+        <w:numPr>
+          <w:ilvl w:val="2"/>
+          <w:numId w:val="5"/>
+        </w:numPr>
+        <w:bidi w:val="0"/>
+        <w:spacing w:before="0" w:after="140"/>
+        <w:jc w:val="left"/>
+        <w:rPr/>
       </w:pPr>
       <w:r>
         <w:rPr>
@@ -3219,7 +2701,369 @@
           <w:sz w:val="28"/>
           <w:szCs w:val="28"/>
         </w:rPr>
-        <w:t>Logistic Regression:</w:t>
+        <w:t xml:space="preserve"> </w:t>
+      </w:r>
+      <w:r>
+        <w:rPr>
+          <w:rFonts w:ascii="Arial" w:hAnsi="Arial"/>
+          <w:b w:val="false"/>
+          <w:bCs w:val="false"/>
+          <w:sz w:val="24"/>
+          <w:szCs w:val="24"/>
+        </w:rPr>
+        <w:t xml:space="preserve">We used logistic regression to classify our data. </w:t>
+      </w:r>
+      <w:r>
+        <w:rPr>
+          <w:rFonts w:ascii="Arial" w:hAnsi="Arial"/>
+          <w:b w:val="false"/>
+          <w:bCs w:val="false"/>
+          <w:sz w:val="24"/>
+          <w:szCs w:val="24"/>
+        </w:rPr>
+        <w:t>We chose logistic regression because it allows us to model the probability that each input  x we get belongs to a particular category</w:t>
+      </w:r>
+    </w:p>
+    <w:p>
+      <w:pPr>
+        <w:pStyle w:val="TextBody"/>
+        <w:numPr>
+          <w:ilvl w:val="2"/>
+          <w:numId w:val="5"/>
+        </w:numPr>
+        <w:bidi w:val="0"/>
+        <w:spacing w:before="0" w:after="140"/>
+        <w:jc w:val="left"/>
+        <w:rPr/>
+      </w:pPr>
+      <w:r>
+        <w:rPr>
+          <w:rFonts w:ascii="Arial" w:hAnsi="Arial"/>
+          <w:b w:val="false"/>
+          <w:bCs w:val="false"/>
+          <w:sz w:val="24"/>
+          <w:szCs w:val="24"/>
+        </w:rPr>
+        <w:t>We have the data X= {x 0 , ... , x (n) } and labels Y = {y 0 , ... , y (n) } and essentially we wanted to learn the function y = f(x, θ) to predict y for a new x.</w:t>
+      </w:r>
+    </w:p>
+    <w:p>
+      <w:pPr>
+        <w:pStyle w:val="TextBody"/>
+        <w:numPr>
+          <w:ilvl w:val="2"/>
+          <w:numId w:val="5"/>
+        </w:numPr>
+        <w:bidi w:val="0"/>
+        <w:spacing w:before="0" w:after="140"/>
+        <w:jc w:val="left"/>
+        <w:rPr/>
+      </w:pPr>
+      <w:r>
+        <w:rPr>
+          <w:rFonts w:ascii="Arial" w:hAnsi="Arial"/>
+          <w:b w:val="false"/>
+          <w:bCs w:val="false"/>
+          <w:sz w:val="24"/>
+          <w:szCs w:val="24"/>
+        </w:rPr>
+        <w:t xml:space="preserve">We used Binomial or binary logistic regression since we only have two possible outcomes for y ∈ </w:t>
+      </w:r>
+      <w:r>
+        <w:rPr>
+          <w:rFonts w:ascii="Arial" w:hAnsi="Arial"/>
+          <w:b w:val="false"/>
+          <w:bCs w:val="false"/>
+          <w:sz w:val="24"/>
+          <w:szCs w:val="24"/>
+        </w:rPr>
+        <w:t>{</w:t>
+      </w:r>
+      <w:r>
+        <w:rPr>
+          <w:rFonts w:ascii="Arial" w:hAnsi="Arial"/>
+          <w:b w:val="false"/>
+          <w:bCs w:val="false"/>
+          <w:sz w:val="24"/>
+          <w:szCs w:val="24"/>
+        </w:rPr>
+        <w:t>0,1</w:t>
+      </w:r>
+      <w:r>
+        <w:rPr>
+          <w:rFonts w:ascii="Arial" w:hAnsi="Arial"/>
+          <w:b w:val="false"/>
+          <w:bCs w:val="false"/>
+          <w:sz w:val="24"/>
+          <w:szCs w:val="24"/>
+        </w:rPr>
+        <w:t>}</w:t>
+      </w:r>
+      <w:r>
+        <w:rPr>
+          <w:rFonts w:ascii="Arial" w:hAnsi="Arial"/>
+          <w:b w:val="false"/>
+          <w:bCs w:val="false"/>
+          <w:sz w:val="24"/>
+          <w:szCs w:val="24"/>
+        </w:rPr>
+        <w:t xml:space="preserve"> which represent real </w:t>
+      </w:r>
+      <w:r>
+        <w:rPr>
+          <w:rFonts w:ascii="Arial" w:hAnsi="Arial"/>
+          <w:b w:val="false"/>
+          <w:bCs w:val="false"/>
+          <w:sz w:val="24"/>
+          <w:szCs w:val="24"/>
+        </w:rPr>
+        <w:t>or fraudulent</w:t>
+      </w:r>
+      <w:r>
+        <w:rPr>
+          <w:rFonts w:ascii="Arial" w:hAnsi="Arial"/>
+          <w:b w:val="false"/>
+          <w:bCs w:val="false"/>
+          <w:sz w:val="24"/>
+          <w:szCs w:val="24"/>
+        </w:rPr>
+        <w:t xml:space="preserve"> outcomes for a job post.</w:t>
+      </w:r>
+    </w:p>
+    <w:p>
+      <w:pPr>
+        <w:pStyle w:val="TextBody"/>
+        <w:numPr>
+          <w:ilvl w:val="2"/>
+          <w:numId w:val="5"/>
+        </w:numPr>
+        <w:bidi w:val="0"/>
+        <w:spacing w:before="0" w:after="140"/>
+        <w:jc w:val="left"/>
+        <w:rPr/>
+      </w:pPr>
+      <w:r>
+        <w:rPr>
+          <w:rFonts w:ascii="Arial" w:hAnsi="Arial"/>
+          <w:b w:val="false"/>
+          <w:bCs w:val="false"/>
+          <w:sz w:val="24"/>
+          <w:szCs w:val="24"/>
+        </w:rPr>
+        <w:t xml:space="preserve">To implement logistic regression we had to encode our features which are catogorical. </w:t>
+      </w:r>
+      <w:r>
+        <w:rPr>
+          <w:rFonts w:ascii="Arial" w:hAnsi="Arial"/>
+          <w:b w:val="false"/>
+          <w:bCs w:val="false"/>
+          <w:sz w:val="24"/>
+          <w:szCs w:val="24"/>
+        </w:rPr>
+        <w:t>We were then able to use the sigmoid(logistic function) to generate probabilites which are between 0 and 1.</w:t>
+      </w:r>
+    </w:p>
+    <w:p>
+      <w:pPr>
+        <w:pStyle w:val="TextBody"/>
+        <w:numPr>
+          <w:ilvl w:val="2"/>
+          <w:numId w:val="5"/>
+        </w:numPr>
+        <w:bidi w:val="0"/>
+        <w:spacing w:before="0" w:after="140"/>
+        <w:jc w:val="left"/>
+        <w:rPr/>
+      </w:pPr>
+      <w:r>
+        <w:rPr>
+          <w:rFonts w:ascii="Arial" w:hAnsi="Arial"/>
+          <w:b w:val="false"/>
+          <w:bCs w:val="false"/>
+          <w:sz w:val="24"/>
+          <w:szCs w:val="24"/>
+        </w:rPr>
+        <w:t>W</w:t>
+      </w:r>
+      <w:r>
+        <w:rPr>
+          <w:rFonts w:ascii="Arial" w:hAnsi="Arial"/>
+          <w:b w:val="false"/>
+          <w:bCs w:val="false"/>
+          <w:sz w:val="24"/>
+          <w:szCs w:val="24"/>
+        </w:rPr>
+        <w:t>e need to find the best values for our weights. So we initiialsed our weights to zero and needed to measure how well the algorithms performs on the initialsed weights. It is measured using the loss/cost function.</w:t>
+      </w:r>
+    </w:p>
+    <w:p>
+      <w:pPr>
+        <w:pStyle w:val="TextBody"/>
+        <w:numPr>
+          <w:ilvl w:val="2"/>
+          <w:numId w:val="5"/>
+        </w:numPr>
+        <w:bidi w:val="0"/>
+        <w:spacing w:before="0" w:after="140"/>
+        <w:jc w:val="left"/>
+        <w:rPr/>
+      </w:pPr>
+      <w:r>
+        <w:rPr>
+          <w:rFonts w:ascii="Arial" w:hAnsi="Arial"/>
+          <w:b w:val="false"/>
+          <w:bCs w:val="false"/>
+          <w:sz w:val="24"/>
+          <w:szCs w:val="24"/>
+        </w:rPr>
+        <w:t>We need to minimise the loss function and we do this by increasing/decreasing the weights. We do this by getting the derivative of the loss function with respect to each weight. This process is known as gradient descent</w:t>
+      </w:r>
+    </w:p>
+    <w:p>
+      <w:pPr>
+        <w:pStyle w:val="TextBody"/>
+        <w:numPr>
+          <w:ilvl w:val="2"/>
+          <w:numId w:val="5"/>
+        </w:numPr>
+        <w:bidi w:val="0"/>
+        <w:spacing w:before="0" w:after="140"/>
+        <w:jc w:val="left"/>
+        <w:rPr/>
+      </w:pPr>
+      <w:r>
+        <w:rPr>
+          <w:rFonts w:ascii="Arial" w:hAnsi="Arial"/>
+          <w:b w:val="false"/>
+          <w:bCs w:val="false"/>
+          <w:sz w:val="24"/>
+          <w:szCs w:val="24"/>
+        </w:rPr>
+        <w:t>We then update the weights by subtracting them by the learning rate times the learning rate. We repeat this process several times until we reach an optimal solution.</w:t>
+      </w:r>
+    </w:p>
+    <w:p>
+      <w:pPr>
+        <w:pStyle w:val="TextBody"/>
+        <w:numPr>
+          <w:ilvl w:val="2"/>
+          <w:numId w:val="5"/>
+        </w:numPr>
+        <w:bidi w:val="0"/>
+        <w:spacing w:before="0" w:after="140"/>
+        <w:jc w:val="left"/>
+        <w:rPr/>
+      </w:pPr>
+      <w:r>
+        <w:drawing>
+          <wp:anchor behindDoc="0" distT="0" distB="0" distL="0" distR="0" simplePos="0" locked="0" layoutInCell="1" allowOverlap="1" relativeHeight="4">
+            <wp:simplePos x="0" y="0"/>
+            <wp:positionH relativeFrom="column">
+              <wp:posOffset>1312545</wp:posOffset>
+            </wp:positionH>
+            <wp:positionV relativeFrom="paragraph">
+              <wp:posOffset>576580</wp:posOffset>
+            </wp:positionV>
+            <wp:extent cx="3762375" cy="3095625"/>
+            <wp:effectExtent l="0" t="0" r="0" b="0"/>
+            <wp:wrapSquare wrapText="largest"/>
+            <wp:docPr id="3" name="Image3" descr=""/>
+            <wp:cNvGraphicFramePr>
+              <a:graphicFrameLocks xmlns:a="http://schemas.openxmlformats.org/drawingml/2006/main" noChangeAspect="1"/>
+            </wp:cNvGraphicFramePr>
+            <a:graphic xmlns:a="http://schemas.openxmlformats.org/drawingml/2006/main">
+              <a:graphicData uri="http://schemas.openxmlformats.org/drawingml/2006/picture">
+                <pic:pic xmlns:pic="http://schemas.openxmlformats.org/drawingml/2006/picture">
+                  <pic:nvPicPr>
+                    <pic:cNvPr id="3" name="Image3" descr=""/>
+                    <pic:cNvPicPr>
+                      <a:picLocks noChangeAspect="1" noChangeArrowheads="1"/>
+                    </pic:cNvPicPr>
+                  </pic:nvPicPr>
+                  <pic:blipFill>
+                    <a:blip r:embed="rId4"/>
+                    <a:stretch>
+                      <a:fillRect/>
+                    </a:stretch>
+                  </pic:blipFill>
+                  <pic:spPr bwMode="auto">
+                    <a:xfrm>
+                      <a:off x="0" y="0"/>
+                      <a:ext cx="3762375" cy="3095625"/>
+                    </a:xfrm>
+                    <a:prstGeom prst="rect">
+                      <a:avLst/>
+                    </a:prstGeom>
+                  </pic:spPr>
+                </pic:pic>
+              </a:graphicData>
+            </a:graphic>
+          </wp:anchor>
+        </w:drawing>
+      </w:r>
+      <w:r>
+        <w:rPr>
+          <w:rFonts w:ascii="Arial" w:hAnsi="Arial"/>
+          <w:b w:val="false"/>
+          <w:bCs w:val="false"/>
+          <w:sz w:val="24"/>
+          <w:szCs w:val="24"/>
+        </w:rPr>
+        <w:t>After training a few times we found that using a learning rate of 0.7 and 7000 iterations gave us the most optimal predictions.</w:t>
+        <w:br/>
+      </w:r>
+    </w:p>
+    <w:p>
+      <w:pPr>
+        <w:pStyle w:val="TextBody"/>
+        <w:numPr>
+          <w:ilvl w:val="0"/>
+          <w:numId w:val="8"/>
+        </w:numPr>
+        <w:bidi w:val="0"/>
+        <w:spacing w:before="0" w:after="140"/>
+        <w:jc w:val="left"/>
+        <w:rPr/>
+      </w:pPr>
+      <w:r>
+        <w:rPr>
+          <w:rFonts w:ascii="Arial" w:hAnsi="Arial"/>
+          <w:b w:val="false"/>
+          <w:bCs w:val="false"/>
+          <w:sz w:val="24"/>
+          <w:szCs w:val="24"/>
+        </w:rPr>
+        <w:t>Our algorithms were not very accurate at their predictions. There could be a number of reasons, for example looking at the dataset there are many more real job posts than fraudulent and so the model just may have not have had enough expos</w:t>
+      </w:r>
+      <w:r>
+        <w:rPr>
+          <w:rFonts w:ascii="Arial" w:hAnsi="Arial"/>
+          <w:b w:val="false"/>
+          <w:bCs w:val="false"/>
+          <w:sz w:val="24"/>
+          <w:szCs w:val="24"/>
+        </w:rPr>
+        <w:t xml:space="preserve">ure </w:t>
+      </w:r>
+      <w:r>
+        <w:rPr>
+          <w:rFonts w:ascii="Arial" w:hAnsi="Arial"/>
+          <w:b w:val="false"/>
+          <w:bCs w:val="false"/>
+          <w:sz w:val="24"/>
+          <w:szCs w:val="24"/>
+        </w:rPr>
+        <w:t xml:space="preserve">to fraudelent job posts and became biased. </w:t>
+      </w:r>
+      <w:r>
+        <w:rPr>
+          <w:rFonts w:ascii="Arial" w:hAnsi="Arial"/>
+          <w:b w:val="false"/>
+          <w:bCs w:val="false"/>
+          <w:sz w:val="24"/>
+          <w:szCs w:val="24"/>
+        </w:rPr>
+        <w:t>Logistic regression worked out better for classifing the job posts than our naive bayes model.</w:t>
       </w:r>
       <w:r>
         <w:br w:type="page"/>
@@ -3705,6 +3549,8 @@
       </w:pPr>
       <w:rPr>
         <w:rFonts w:ascii="Symbol" w:hAnsi="Symbol" w:cs="Symbol" w:hint="default"/>
+        <w:sz w:val="28"/>
+        <w:b/>
         <w:rFonts w:cs="OpenSymbol"/>
       </w:rPr>
     </w:lvl>
@@ -3833,7 +3679,6 @@
         </w:tabs>
         <w:ind w:left="1440" w:hanging="360"/>
       </w:pPr>
-      <w:rPr/>
     </w:lvl>
     <w:lvl w:ilvl="1">
       <w:start w:val="1"/>
@@ -3846,7 +3691,6 @@
         </w:tabs>
         <w:ind w:left="1800" w:hanging="360"/>
       </w:pPr>
-      <w:rPr/>
     </w:lvl>
     <w:lvl w:ilvl="2">
       <w:start w:val="1"/>
@@ -3859,7 +3703,6 @@
         </w:tabs>
         <w:ind w:left="2160" w:hanging="360"/>
       </w:pPr>
-      <w:rPr/>
     </w:lvl>
     <w:lvl w:ilvl="3">
       <w:start w:val="1"/>
@@ -3872,7 +3715,6 @@
         </w:tabs>
         <w:ind w:left="2520" w:hanging="360"/>
       </w:pPr>
-      <w:rPr/>
     </w:lvl>
     <w:lvl w:ilvl="4">
       <w:start w:val="1"/>
@@ -3885,7 +3727,6 @@
         </w:tabs>
         <w:ind w:left="2880" w:hanging="360"/>
       </w:pPr>
-      <w:rPr/>
     </w:lvl>
     <w:lvl w:ilvl="5">
       <w:start w:val="1"/>
@@ -3898,7 +3739,6 @@
         </w:tabs>
         <w:ind w:left="3240" w:hanging="360"/>
       </w:pPr>
-      <w:rPr/>
     </w:lvl>
     <w:lvl w:ilvl="6">
       <w:start w:val="1"/>
@@ -3911,7 +3751,6 @@
         </w:tabs>
         <w:ind w:left="3600" w:hanging="360"/>
       </w:pPr>
-      <w:rPr/>
     </w:lvl>
     <w:lvl w:ilvl="7">
       <w:start w:val="1"/>
@@ -3924,7 +3763,6 @@
         </w:tabs>
         <w:ind w:left="3960" w:hanging="360"/>
       </w:pPr>
-      <w:rPr/>
     </w:lvl>
     <w:lvl w:ilvl="8">
       <w:start w:val="1"/>
@@ -3937,7 +3775,6 @@
         </w:tabs>
         <w:ind w:left="4320" w:hanging="360"/>
       </w:pPr>
-      <w:rPr/>
     </w:lvl>
   </w:abstractNum>
   <w:abstractNum w:abstractNumId="7">
@@ -4084,6 +3921,125 @@
         <w:rFonts w:ascii="OpenSymbol" w:hAnsi="OpenSymbol" w:cs="OpenSymbol" w:hint="default"/>
         <w:rFonts w:cs="OpenSymbol"/>
       </w:rPr>
+    </w:lvl>
+  </w:abstractNum>
+  <w:abstractNum w:abstractNumId="8">
+    <w:lvl w:ilvl="0">
+      <w:start w:val="4"/>
+      <w:numFmt w:val="decimal"/>
+      <w:lvlText w:val="%1."/>
+      <w:lvlJc w:val="left"/>
+      <w:pPr>
+        <w:tabs>
+          <w:tab w:val="num" w:pos="1440"/>
+        </w:tabs>
+        <w:ind w:left="1440" w:hanging="360"/>
+      </w:pPr>
+      <w:rPr/>
+    </w:lvl>
+    <w:lvl w:ilvl="1">
+      <w:start w:val="1"/>
+      <w:numFmt w:val="decimal"/>
+      <w:lvlText w:val="%2."/>
+      <w:lvlJc w:val="left"/>
+      <w:pPr>
+        <w:tabs>
+          <w:tab w:val="num" w:pos="1800"/>
+        </w:tabs>
+        <w:ind w:left="1800" w:hanging="360"/>
+      </w:pPr>
+      <w:rPr/>
+    </w:lvl>
+    <w:lvl w:ilvl="2">
+      <w:start w:val="1"/>
+      <w:numFmt w:val="decimal"/>
+      <w:lvlText w:val="%3."/>
+      <w:lvlJc w:val="left"/>
+      <w:pPr>
+        <w:tabs>
+          <w:tab w:val="num" w:pos="2160"/>
+        </w:tabs>
+        <w:ind w:left="2160" w:hanging="360"/>
+      </w:pPr>
+      <w:rPr/>
+    </w:lvl>
+    <w:lvl w:ilvl="3">
+      <w:start w:val="1"/>
+      <w:numFmt w:val="decimal"/>
+      <w:lvlText w:val="%4."/>
+      <w:lvlJc w:val="left"/>
+      <w:pPr>
+        <w:tabs>
+          <w:tab w:val="num" w:pos="2520"/>
+        </w:tabs>
+        <w:ind w:left="2520" w:hanging="360"/>
+      </w:pPr>
+      <w:rPr/>
+    </w:lvl>
+    <w:lvl w:ilvl="4">
+      <w:start w:val="1"/>
+      <w:numFmt w:val="decimal"/>
+      <w:lvlText w:val="%5."/>
+      <w:lvlJc w:val="left"/>
+      <w:pPr>
+        <w:tabs>
+          <w:tab w:val="num" w:pos="2880"/>
+        </w:tabs>
+        <w:ind w:left="2880" w:hanging="360"/>
+      </w:pPr>
+      <w:rPr/>
+    </w:lvl>
+    <w:lvl w:ilvl="5">
+      <w:start w:val="1"/>
+      <w:numFmt w:val="decimal"/>
+      <w:lvlText w:val="%6."/>
+      <w:lvlJc w:val="left"/>
+      <w:pPr>
+        <w:tabs>
+          <w:tab w:val="num" w:pos="3240"/>
+        </w:tabs>
+        <w:ind w:left="3240" w:hanging="360"/>
+      </w:pPr>
+      <w:rPr/>
+    </w:lvl>
+    <w:lvl w:ilvl="6">
+      <w:start w:val="1"/>
+      <w:numFmt w:val="decimal"/>
+      <w:lvlText w:val="%7."/>
+      <w:lvlJc w:val="left"/>
+      <w:pPr>
+        <w:tabs>
+          <w:tab w:val="num" w:pos="3600"/>
+        </w:tabs>
+        <w:ind w:left="3600" w:hanging="360"/>
+      </w:pPr>
+      <w:rPr/>
+    </w:lvl>
+    <w:lvl w:ilvl="7">
+      <w:start w:val="1"/>
+      <w:numFmt w:val="decimal"/>
+      <w:lvlText w:val="%8."/>
+      <w:lvlJc w:val="left"/>
+      <w:pPr>
+        <w:tabs>
+          <w:tab w:val="num" w:pos="3960"/>
+        </w:tabs>
+        <w:ind w:left="3960" w:hanging="360"/>
+      </w:pPr>
+      <w:rPr/>
+    </w:lvl>
+    <w:lvl w:ilvl="8">
+      <w:start w:val="1"/>
+      <w:numFmt w:val="decimal"/>
+      <w:lvlText w:val="%9."/>
+      <w:lvlJc w:val="left"/>
+      <w:pPr>
+        <w:tabs>
+          <w:tab w:val="num" w:pos="4320"/>
+        </w:tabs>
+        <w:ind w:left="4320" w:hanging="360"/>
+      </w:pPr>
+      <w:rPr/>
     </w:lvl>
   </w:abstractNum>
   <w:num w:numId="1">
@@ -4106,6 +4062,9 @@
   </w:num>
   <w:num w:numId="7">
     <w:abstractNumId w:val="7"/>
+  </w:num>
+  <w:num w:numId="8">
+    <w:abstractNumId w:val="8"/>
   </w:num>
 </w:numbering>
 </file>
@@ -4247,6 +4206,134 @@
       <w:rFonts w:cs="OpenSymbol"/>
     </w:rPr>
   </w:style>
+  <w:style w:type="character" w:styleId="ListLabel10">
+    <w:name w:val="ListLabel 10"/>
+    <w:qFormat/>
+    <w:rPr>
+      <w:rFonts w:cs="OpenSymbol"/>
+    </w:rPr>
+  </w:style>
+  <w:style w:type="character" w:styleId="ListLabel11">
+    <w:name w:val="ListLabel 11"/>
+    <w:qFormat/>
+    <w:rPr>
+      <w:rFonts w:cs="OpenSymbol"/>
+      <w:b/>
+      <w:sz w:val="28"/>
+    </w:rPr>
+  </w:style>
+  <w:style w:type="character" w:styleId="ListLabel12">
+    <w:name w:val="ListLabel 12"/>
+    <w:qFormat/>
+    <w:rPr>
+      <w:rFonts w:cs="OpenSymbol"/>
+    </w:rPr>
+  </w:style>
+  <w:style w:type="character" w:styleId="ListLabel13">
+    <w:name w:val="ListLabel 13"/>
+    <w:qFormat/>
+    <w:rPr>
+      <w:rFonts w:cs="OpenSymbol"/>
+    </w:rPr>
+  </w:style>
+  <w:style w:type="character" w:styleId="ListLabel14">
+    <w:name w:val="ListLabel 14"/>
+    <w:qFormat/>
+    <w:rPr>
+      <w:rFonts w:cs="OpenSymbol"/>
+    </w:rPr>
+  </w:style>
+  <w:style w:type="character" w:styleId="ListLabel15">
+    <w:name w:val="ListLabel 15"/>
+    <w:qFormat/>
+    <w:rPr>
+      <w:rFonts w:cs="OpenSymbol"/>
+    </w:rPr>
+  </w:style>
+  <w:style w:type="character" w:styleId="ListLabel16">
+    <w:name w:val="ListLabel 16"/>
+    <w:qFormat/>
+    <w:rPr>
+      <w:rFonts w:cs="OpenSymbol"/>
+    </w:rPr>
+  </w:style>
+  <w:style w:type="character" w:styleId="ListLabel17">
+    <w:name w:val="ListLabel 17"/>
+    <w:qFormat/>
+    <w:rPr>
+      <w:rFonts w:cs="OpenSymbol"/>
+    </w:rPr>
+  </w:style>
+  <w:style w:type="character" w:styleId="ListLabel18">
+    <w:name w:val="ListLabel 18"/>
+    <w:qFormat/>
+    <w:rPr>
+      <w:rFonts w:cs="OpenSymbol"/>
+    </w:rPr>
+  </w:style>
+  <w:style w:type="character" w:styleId="ListLabel19">
+    <w:name w:val="ListLabel 19"/>
+    <w:qFormat/>
+    <w:rPr>
+      <w:rFonts w:cs="OpenSymbol"/>
+    </w:rPr>
+  </w:style>
+  <w:style w:type="character" w:styleId="ListLabel20">
+    <w:name w:val="ListLabel 20"/>
+    <w:qFormat/>
+    <w:rPr>
+      <w:rFonts w:cs="OpenSymbol"/>
+    </w:rPr>
+  </w:style>
+  <w:style w:type="character" w:styleId="ListLabel21">
+    <w:name w:val="ListLabel 21"/>
+    <w:qFormat/>
+    <w:rPr>
+      <w:rFonts w:cs="OpenSymbol"/>
+    </w:rPr>
+  </w:style>
+  <w:style w:type="character" w:styleId="ListLabel22">
+    <w:name w:val="ListLabel 22"/>
+    <w:qFormat/>
+    <w:rPr>
+      <w:rFonts w:cs="OpenSymbol"/>
+    </w:rPr>
+  </w:style>
+  <w:style w:type="character" w:styleId="ListLabel23">
+    <w:name w:val="ListLabel 23"/>
+    <w:qFormat/>
+    <w:rPr>
+      <w:rFonts w:cs="OpenSymbol"/>
+    </w:rPr>
+  </w:style>
+  <w:style w:type="character" w:styleId="ListLabel24">
+    <w:name w:val="ListLabel 24"/>
+    <w:qFormat/>
+    <w:rPr>
+      <w:rFonts w:cs="OpenSymbol"/>
+    </w:rPr>
+  </w:style>
+  <w:style w:type="character" w:styleId="ListLabel25">
+    <w:name w:val="ListLabel 25"/>
+    <w:qFormat/>
+    <w:rPr>
+      <w:rFonts w:cs="OpenSymbol"/>
+    </w:rPr>
+  </w:style>
+  <w:style w:type="character" w:styleId="ListLabel26">
+    <w:name w:val="ListLabel 26"/>
+    <w:qFormat/>
+    <w:rPr>
+      <w:rFonts w:cs="OpenSymbol"/>
+    </w:rPr>
+  </w:style>
+  <w:style w:type="character" w:styleId="ListLabel27">
+    <w:name w:val="ListLabel 27"/>
+    <w:qFormat/>
+    <w:rPr>
+      <w:rFonts w:cs="OpenSymbol"/>
+    </w:rPr>
+  </w:style>
   <w:style w:type="paragraph" w:styleId="Heading">
     <w:name w:val="Heading"/>
     <w:basedOn w:val="Normal"/>

</xml_diff>